<commit_message>
add linux java environment
</commit_message>
<xml_diff>
--- a/maven.docx
+++ b/maven.docx
@@ -1,23 +1,33 @@
 
 <file path=word/document.xml><?xml version="1.0" encoding="utf-8"?>
-<w:document xmlns:wpc="http://schemas.microsoft.com/office/word/2010/wordprocessingCanvas" xmlns:mc="http://schemas.openxmlformats.org/markup-compatibility/2006" xmlns:o="urn:schemas-microsoft-com:office:office" xmlns:r="http://schemas.openxmlformats.org/officeDocument/2006/relationships" xmlns:m="http://schemas.openxmlformats.org/officeDocument/2006/math" xmlns:v="urn:schemas-microsoft-com:vml" xmlns:wp14="http://schemas.microsoft.com/office/word/2010/wordprocessingDrawing" xmlns:wp="http://schemas.openxmlformats.org/drawingml/2006/wordprocessingDrawing" xmlns:w="http://schemas.openxmlformats.org/wordprocessingml/2006/main" xmlns:w14="http://schemas.microsoft.com/office/word/2010/wordml" xmlns:w10="urn:schemas-microsoft-com:office:word" xmlns:w15="http://schemas.microsoft.com/office/word/2012/wordml" xmlns:wpg="http://schemas.microsoft.com/office/word/2010/wordprocessingGroup" xmlns:wpi="http://schemas.microsoft.com/office/word/2010/wordprocessingInk" xmlns:wne="http://schemas.microsoft.com/office/word/2006/wordml" xmlns:wps="http://schemas.microsoft.com/office/word/2010/wordprocessingShape" xmlns:wpsCustomData="http://www.wps.cn/officeDocument/2013/wpsCustomData" mc:Ignorable="w14 w15 wp14">
+<w:document xmlns:wpc="http://schemas.microsoft.com/office/word/2010/wordprocessingCanvas" xmlns:cx="http://schemas.microsoft.com/office/drawing/2014/chartex" xmlns:cx1="http://schemas.microsoft.com/office/drawing/2015/9/8/chartex" xmlns:mc="http://schemas.openxmlformats.org/markup-compatibility/2006" xmlns:o="urn:schemas-microsoft-com:office:office" xmlns:r="http://schemas.openxmlformats.org/officeDocument/2006/relationships" xmlns:m="http://schemas.openxmlformats.org/officeDocument/2006/math" xmlns:v="urn:schemas-microsoft-com:vml" xmlns:wp14="http://schemas.microsoft.com/office/word/2010/wordprocessingDrawing" xmlns:wp="http://schemas.openxmlformats.org/drawingml/2006/wordprocessingDrawing" xmlns:w10="urn:schemas-microsoft-com:office:word" xmlns:w="http://schemas.openxmlformats.org/wordprocessingml/2006/main" xmlns:w14="http://schemas.microsoft.com/office/word/2010/wordml" xmlns:w15="http://schemas.microsoft.com/office/word/2012/wordml" xmlns:w16se="http://schemas.microsoft.com/office/word/2015/wordml/symex" xmlns:wpg="http://schemas.microsoft.com/office/word/2010/wordprocessingGroup" xmlns:wpi="http://schemas.microsoft.com/office/word/2010/wordprocessingInk" xmlns:wne="http://schemas.microsoft.com/office/word/2006/wordml" xmlns:wps="http://schemas.microsoft.com/office/word/2010/wordprocessingShape" mc:Ignorable="w14 w15 w16se wp14">
   <w:body>
     <w:p>
       <w:pPr>
         <w:spacing w:line="220" w:lineRule="atLeast"/>
       </w:pPr>
-      <w:bookmarkStart w:id="0" w:name="_GoBack"/>
-      <w:bookmarkEnd w:id="0"/>
-      <w:r>
-        <w:rPr>
-          <w:rFonts w:hint="eastAsia"/>
-        </w:rPr>
-        <w:t>一．下载和安装以及配置maven过程：</w:t>
-      </w:r>
-    </w:p>
-    <w:p>
-      <w:pPr>
-        <w:pStyle w:val="5"/>
+      <w:r>
+        <w:rPr>
+          <w:rFonts w:hint="eastAsia"/>
+        </w:rPr>
+        <w:t>一．下载和安装以及配置</w:t>
+      </w:r>
+      <w:r>
+        <w:rPr>
+          <w:rFonts w:hint="eastAsia"/>
+        </w:rPr>
+        <w:t>maven</w:t>
+      </w:r>
+      <w:r>
+        <w:rPr>
+          <w:rFonts w:hint="eastAsia"/>
+        </w:rPr>
+        <w:t>过程：</w:t>
+      </w:r>
+    </w:p>
+    <w:p>
+      <w:pPr>
+        <w:pStyle w:val="a5"/>
         <w:numPr>
           <w:ilvl w:val="0"/>
           <w:numId w:val="1"/>
@@ -29,14 +39,50 @@
         <w:rPr>
           <w:rFonts w:hint="eastAsia"/>
         </w:rPr>
-        <w:t>百度搜索maven，进入Apache页面下载，解压到指定目录</w:t>
-      </w:r>
-    </w:p>
-    <w:p>
-      <w:pPr>
-        <w:pStyle w:val="5"/>
-        <w:spacing w:line="220" w:lineRule="atLeast"/>
-        <w:ind w:left="360" w:firstLine="0" w:firstLineChars="0"/>
+        <w:t>百度搜索</w:t>
+      </w:r>
+      <w:r>
+        <w:rPr>
+          <w:rFonts w:hint="eastAsia"/>
+        </w:rPr>
+        <w:t>maven</w:t>
+      </w:r>
+      <w:r>
+        <w:rPr>
+          <w:rFonts w:hint="eastAsia"/>
+        </w:rPr>
+        <w:t>，进入</w:t>
+      </w:r>
+      <w:r>
+        <w:rPr>
+          <w:rFonts w:hint="eastAsia"/>
+        </w:rPr>
+        <w:t>Apache</w:t>
+      </w:r>
+      <w:r>
+        <w:rPr>
+          <w:rFonts w:hint="eastAsia"/>
+        </w:rPr>
+        <w:t>页面下载</w:t>
+      </w:r>
+      <w:r>
+        <w:rPr>
+          <w:rFonts w:hint="eastAsia"/>
+        </w:rPr>
+        <w:t>（注意下载二进制版本）</w:t>
+      </w:r>
+      <w:r>
+        <w:rPr>
+          <w:rFonts w:hint="eastAsia"/>
+        </w:rPr>
+        <w:t>解压到指定目录</w:t>
+      </w:r>
+    </w:p>
+    <w:p>
+      <w:pPr>
+        <w:pStyle w:val="a5"/>
+        <w:spacing w:line="220" w:lineRule="atLeast"/>
+        <w:ind w:left="360" w:firstLineChars="0" w:firstLine="0"/>
       </w:pPr>
       <w:r>
         <w:rPr>
@@ -56,7 +102,7 @@
     </w:p>
     <w:p>
       <w:pPr>
-        <w:pStyle w:val="5"/>
+        <w:pStyle w:val="a5"/>
         <w:numPr>
           <w:ilvl w:val="0"/>
           <w:numId w:val="1"/>
@@ -68,7 +114,19 @@
         <w:rPr>
           <w:rFonts w:hint="eastAsia"/>
         </w:rPr>
-        <w:t>配置环境：新加环境变量M2_HOME，值为</w:t>
+        <w:t>配置环境：新加环境变量</w:t>
+      </w:r>
+      <w:r>
+        <w:rPr>
+          <w:rFonts w:hint="eastAsia"/>
+        </w:rPr>
+        <w:t>M2_HOME</w:t>
+      </w:r>
+      <w:r>
+        <w:rPr>
+          <w:rFonts w:hint="eastAsia"/>
+        </w:rPr>
+        <w:t>，值为</w:t>
       </w:r>
       <w:r>
         <w:t>D:\learnsoftware\apache-maven-3.5.0</w:t>
@@ -82,53 +140,161 @@
     </w:p>
     <w:p>
       <w:pPr>
-        <w:pStyle w:val="5"/>
-        <w:spacing w:line="220" w:lineRule="atLeast"/>
-        <w:ind w:left="360" w:firstLine="0" w:firstLineChars="0"/>
-      </w:pPr>
-      <w:r>
-        <w:rPr>
-          <w:rFonts w:hint="eastAsia"/>
-        </w:rPr>
-        <w:t>在path里添加%M2_HOME%\bin；</w:t>
-      </w:r>
-    </w:p>
-    <w:p>
-      <w:pPr>
-        <w:spacing w:line="220" w:lineRule="atLeast"/>
-      </w:pPr>
-      <w:r>
-        <w:rPr>
-          <w:rFonts w:hint="eastAsia"/>
-        </w:rPr>
-        <w:t>3.验证:命令行模式下 输入    mvn   -v，会显示maven的对应版本号。</w:t>
-      </w:r>
-    </w:p>
-    <w:p>
-      <w:pPr>
-        <w:spacing w:line="220" w:lineRule="atLeast"/>
-      </w:pPr>
-    </w:p>
-    <w:p>
-      <w:pPr>
-        <w:spacing w:line="220" w:lineRule="atLeast"/>
-      </w:pPr>
-      <w:r>
-        <w:rPr>
-          <w:rFonts w:hint="eastAsia"/>
-        </w:rPr>
-        <w:t>二．修改maven的种种配置</w:t>
-      </w:r>
-    </w:p>
-    <w:p>
-      <w:pPr>
-        <w:spacing w:line="220" w:lineRule="atLeast"/>
-      </w:pPr>
-      <w:r>
-        <w:rPr>
-          <w:rFonts w:hint="eastAsia"/>
-        </w:rPr>
-        <w:t>1.（1）修改本地仓库的路径。</w:t>
+        <w:pStyle w:val="a5"/>
+        <w:spacing w:line="220" w:lineRule="atLeast"/>
+        <w:ind w:left="360" w:firstLineChars="0" w:firstLine="0"/>
+      </w:pPr>
+      <w:r>
+        <w:rPr>
+          <w:rFonts w:hint="eastAsia"/>
+        </w:rPr>
+        <w:t>在</w:t>
+      </w:r>
+      <w:r>
+        <w:rPr>
+          <w:rFonts w:hint="eastAsia"/>
+        </w:rPr>
+        <w:t>path</w:t>
+      </w:r>
+      <w:r>
+        <w:rPr>
+          <w:rFonts w:hint="eastAsia"/>
+        </w:rPr>
+        <w:t>里添加</w:t>
+      </w:r>
+      <w:r>
+        <w:rPr>
+          <w:rFonts w:hint="eastAsia"/>
+        </w:rPr>
+        <w:t>%M2_HOME%\bin</w:t>
+      </w:r>
+      <w:r>
+        <w:rPr>
+          <w:rFonts w:hint="eastAsia"/>
+        </w:rPr>
+        <w:t>；</w:t>
+      </w:r>
+    </w:p>
+    <w:p>
+      <w:pPr>
+        <w:spacing w:line="220" w:lineRule="atLeast"/>
+      </w:pPr>
+      <w:r>
+        <w:rPr>
+          <w:rFonts w:hint="eastAsia"/>
+        </w:rPr>
+        <w:t>3.</w:t>
+      </w:r>
+      <w:r>
+        <w:rPr>
+          <w:rFonts w:hint="eastAsia"/>
+        </w:rPr>
+        <w:t>验证</w:t>
+      </w:r>
+      <w:r>
+        <w:rPr>
+          <w:rFonts w:hint="eastAsia"/>
+        </w:rPr>
+        <w:t>:</w:t>
+      </w:r>
+      <w:r>
+        <w:rPr>
+          <w:rFonts w:hint="eastAsia"/>
+        </w:rPr>
+        <w:t>命令行模式下</w:t>
+      </w:r>
+      <w:r>
+        <w:rPr>
+          <w:rFonts w:hint="eastAsia"/>
+        </w:rPr>
+        <w:t xml:space="preserve"> </w:t>
+      </w:r>
+      <w:r>
+        <w:rPr>
+          <w:rFonts w:hint="eastAsia"/>
+        </w:rPr>
+        <w:t>输入</w:t>
+      </w:r>
+      <w:r>
+        <w:rPr>
+          <w:rFonts w:hint="eastAsia"/>
+        </w:rPr>
+        <w:t xml:space="preserve">    mvn   -v</w:t>
+      </w:r>
+      <w:r>
+        <w:rPr>
+          <w:rFonts w:hint="eastAsia"/>
+        </w:rPr>
+        <w:t>，会显示</w:t>
+      </w:r>
+      <w:r>
+        <w:rPr>
+          <w:rFonts w:hint="eastAsia"/>
+        </w:rPr>
+        <w:t>maven</w:t>
+      </w:r>
+      <w:r>
+        <w:rPr>
+          <w:rFonts w:hint="eastAsia"/>
+        </w:rPr>
+        <w:t>的对应版本号。</w:t>
+      </w:r>
+    </w:p>
+    <w:p>
+      <w:pPr>
+        <w:spacing w:line="220" w:lineRule="atLeast"/>
+      </w:pPr>
+    </w:p>
+    <w:p>
+      <w:pPr>
+        <w:spacing w:line="220" w:lineRule="atLeast"/>
+      </w:pPr>
+      <w:r>
+        <w:rPr>
+          <w:rFonts w:hint="eastAsia"/>
+        </w:rPr>
+        <w:t>二．修改</w:t>
+      </w:r>
+      <w:r>
+        <w:rPr>
+          <w:rFonts w:hint="eastAsia"/>
+        </w:rPr>
+        <w:t>maven</w:t>
+      </w:r>
+      <w:r>
+        <w:rPr>
+          <w:rFonts w:hint="eastAsia"/>
+        </w:rPr>
+        <w:t>的种种配置</w:t>
+      </w:r>
+    </w:p>
+    <w:p>
+      <w:pPr>
+        <w:spacing w:line="220" w:lineRule="atLeast"/>
+      </w:pPr>
+      <w:r>
+        <w:rPr>
+          <w:rFonts w:hint="eastAsia"/>
+        </w:rPr>
+        <w:t>1.</w:t>
+      </w:r>
+      <w:r>
+        <w:rPr>
+          <w:rFonts w:hint="eastAsia"/>
+        </w:rPr>
+        <w:t>（</w:t>
+      </w:r>
+      <w:r>
+        <w:rPr>
+          <w:rFonts w:hint="eastAsia"/>
+        </w:rPr>
+        <w:t>1</w:t>
+      </w:r>
+      <w:r>
+        <w:rPr>
+          <w:rFonts w:hint="eastAsia"/>
+        </w:rPr>
+        <w:t>）修改本地仓库的路径。</w:t>
       </w:r>
     </w:p>
     <w:p>
@@ -140,7 +306,67 @@
         <w:rPr>
           <w:rFonts w:hint="eastAsia"/>
         </w:rPr>
-        <w:t>找到maven安装路径下的conf文件夹中的settings.xml，复制一份到要设置的目录新建的repo文件夹里，打开之后，在&lt;settings&gt;标签体里加入下面的配置。（假设要设置的仓库在如下目录）。</w:t>
+        <w:t>找到</w:t>
+      </w:r>
+      <w:r>
+        <w:rPr>
+          <w:rFonts w:hint="eastAsia"/>
+        </w:rPr>
+        <w:t>maven</w:t>
+      </w:r>
+      <w:r>
+        <w:rPr>
+          <w:rFonts w:hint="eastAsia"/>
+        </w:rPr>
+        <w:t>安装路径下的</w:t>
+      </w:r>
+      <w:r>
+        <w:rPr>
+          <w:rFonts w:hint="eastAsia"/>
+        </w:rPr>
+        <w:t>conf</w:t>
+      </w:r>
+      <w:r>
+        <w:rPr>
+          <w:rFonts w:hint="eastAsia"/>
+        </w:rPr>
+        <w:t>文件夹中的</w:t>
+      </w:r>
+      <w:r>
+        <w:rPr>
+          <w:rFonts w:hint="eastAsia"/>
+        </w:rPr>
+        <w:t>settings.xml</w:t>
+      </w:r>
+      <w:r>
+        <w:rPr>
+          <w:rFonts w:hint="eastAsia"/>
+        </w:rPr>
+        <w:t>，复制一份到要设置的目录新建的</w:t>
+      </w:r>
+      <w:r>
+        <w:rPr>
+          <w:rFonts w:hint="eastAsia"/>
+        </w:rPr>
+        <w:t>repo</w:t>
+      </w:r>
+      <w:r>
+        <w:rPr>
+          <w:rFonts w:hint="eastAsia"/>
+        </w:rPr>
+        <w:t>文件夹里，打开之后，在</w:t>
+      </w:r>
+      <w:r>
+        <w:rPr>
+          <w:rFonts w:hint="eastAsia"/>
+        </w:rPr>
+        <w:t>&lt;settings&gt;</w:t>
+      </w:r>
+      <w:r>
+        <w:rPr>
+          <w:rFonts w:hint="eastAsia"/>
+        </w:rPr>
+        <w:t>标签体里加入下面的配置。（假设要设置的仓库在如下目录）。</w:t>
       </w:r>
     </w:p>
     <w:p>
@@ -159,18 +385,72 @@
         <w:rPr>
           <w:rFonts w:hint="eastAsia"/>
         </w:rPr>
-        <w:t>修改settings.xml中的两个属性</w:t>
-      </w:r>
-    </w:p>
-    <w:p>
-      <w:pPr>
-        <w:spacing w:line="220" w:lineRule="atLeast"/>
-      </w:pPr>
-      <w:r>
-        <w:rPr>
-          <w:rFonts w:hint="eastAsia"/>
-        </w:rPr>
-        <w:t>（2）改变镜像，把如下代码加到settings.xml中&lt;settings&gt;标签体里（默认的是注释状态，要加在注释标签体外面）</w:t>
+        <w:t>修改</w:t>
+      </w:r>
+      <w:r>
+        <w:rPr>
+          <w:rFonts w:hint="eastAsia"/>
+        </w:rPr>
+        <w:t>settings.xml</w:t>
+      </w:r>
+      <w:r>
+        <w:rPr>
+          <w:rFonts w:hint="eastAsia"/>
+        </w:rPr>
+        <w:t>中的两个属性</w:t>
+      </w:r>
+    </w:p>
+    <w:p>
+      <w:pPr>
+        <w:spacing w:line="220" w:lineRule="atLeast"/>
+      </w:pPr>
+      <w:r>
+        <w:rPr>
+          <w:rFonts w:hint="eastAsia"/>
+        </w:rPr>
+        <w:t>（</w:t>
+      </w:r>
+      <w:r>
+        <w:rPr>
+          <w:rFonts w:hint="eastAsia"/>
+        </w:rPr>
+        <w:t>2</w:t>
+      </w:r>
+      <w:r>
+        <w:rPr>
+          <w:rFonts w:hint="eastAsia"/>
+        </w:rPr>
+        <w:t>）改变镜像，把如下代码加到</w:t>
+      </w:r>
+      <w:r>
+        <w:rPr>
+          <w:rFonts w:hint="eastAsia"/>
+        </w:rPr>
+        <w:t>settings.xml</w:t>
+      </w:r>
+      <w:r>
+        <w:rPr>
+          <w:rFonts w:hint="eastAsia"/>
+        </w:rPr>
+        <w:t>中</w:t>
+      </w:r>
+      <w:r>
+        <w:rPr>
+          <w:rFonts w:hint="eastAsia"/>
+        </w:rPr>
+        <w:t>&lt;settings&gt;</w:t>
+      </w:r>
+      <w:r>
+        <w:rPr>
+          <w:rFonts w:hint="eastAsia"/>
+        </w:rPr>
+        <w:t>标签体里（默认的是注释状态，要加在注</w:t>
+      </w:r>
+      <w:r>
+        <w:rPr>
+          <w:rFonts w:hint="eastAsia"/>
+        </w:rPr>
+        <w:t>释标签体外面）</w:t>
       </w:r>
     </w:p>
     <w:p>
@@ -199,8 +479,6 @@
       </w:r>
       <w:r>
         <w:tab/>
-      </w:r>
-      <w:r>
         <w:t>&lt;id&gt;alimaven&lt;/id&gt;</w:t>
       </w:r>
     </w:p>
@@ -217,10 +495,10 @@
       </w:r>
       <w:r>
         <w:tab/>
-      </w:r>
-      <w:r>
         <w:t>&lt;name&gt;aliyun maven&lt;/name&gt;</w:t>
       </w:r>
+      <w:bookmarkStart w:id="0" w:name="_GoBack"/>
+      <w:bookmarkEnd w:id="0"/>
     </w:p>
     <w:p>
       <w:pPr>
@@ -235,8 +513,6 @@
       </w:r>
       <w:r>
         <w:tab/>
-      </w:r>
-      <w:r>
         <w:t>&lt;url&gt;http://maven.aliyun.com/nexus/content/groups/public/&lt;/url&gt;</w:t>
       </w:r>
     </w:p>
@@ -253,8 +529,6 @@
       </w:r>
       <w:r>
         <w:tab/>
-      </w:r>
-      <w:r>
         <w:t>&lt;mirrorOf&gt;central&lt;/mirrorOf&gt;</w:t>
       </w:r>
     </w:p>
@@ -264,8 +538,6 @@
       </w:pPr>
       <w:r>
         <w:tab/>
-      </w:r>
-      <w:r>
         <w:t>&lt;/mirror&gt;</w:t>
       </w:r>
     </w:p>
@@ -276,7 +548,7 @@
     </w:p>
     <w:p>
       <w:pPr>
-        <w:pStyle w:val="5"/>
+        <w:pStyle w:val="a5"/>
         <w:numPr>
           <w:ilvl w:val="0"/>
           <w:numId w:val="2"/>
@@ -288,42 +560,160 @@
         <w:rPr>
           <w:rFonts w:hint="eastAsia"/>
         </w:rPr>
-        <w:t>eclipse中的配置。</w:t>
-      </w:r>
-    </w:p>
-    <w:p>
-      <w:pPr>
-        <w:pStyle w:val="5"/>
-        <w:spacing w:line="220" w:lineRule="atLeast"/>
-        <w:ind w:left="360" w:firstLine="0" w:firstLineChars="0"/>
-      </w:pPr>
-      <w:r>
-        <w:rPr>
-          <w:rFonts w:hint="eastAsia"/>
-        </w:rPr>
-        <w:t>（1）4.0以上版本默认有maven插件，不用安装。</w:t>
-      </w:r>
-    </w:p>
-    <w:p>
-      <w:pPr>
-        <w:pStyle w:val="5"/>
-        <w:spacing w:line="220" w:lineRule="atLeast"/>
-        <w:ind w:left="360" w:firstLine="0" w:firstLineChars="0"/>
-      </w:pPr>
-      <w:r>
-        <w:rPr>
-          <w:rFonts w:hint="eastAsia"/>
-        </w:rPr>
-        <w:t>（2）maven是要运行在jdk上的，而eclipse是运行在jre上的，所以要先添加jdk，添加好了后应用。</w:t>
-      </w:r>
-    </w:p>
-    <w:p>
-      <w:pPr>
-        <w:pStyle w:val="5"/>
-        <w:spacing w:line="220" w:lineRule="atLeast"/>
-        <w:ind w:left="360" w:firstLine="0" w:firstLineChars="0"/>
-      </w:pPr>
-      <w:r>
+        <w:t>eclipse</w:t>
+      </w:r>
+      <w:r>
+        <w:rPr>
+          <w:rFonts w:hint="eastAsia"/>
+        </w:rPr>
+        <w:t>中的配置。</w:t>
+      </w:r>
+    </w:p>
+    <w:p>
+      <w:pPr>
+        <w:pStyle w:val="a5"/>
+        <w:spacing w:line="220" w:lineRule="atLeast"/>
+        <w:ind w:left="360" w:firstLineChars="0" w:firstLine="0"/>
+      </w:pPr>
+      <w:r>
+        <w:rPr>
+          <w:rFonts w:hint="eastAsia"/>
+        </w:rPr>
+        <w:t>（</w:t>
+      </w:r>
+      <w:r>
+        <w:rPr>
+          <w:rFonts w:hint="eastAsia"/>
+        </w:rPr>
+        <w:t>1</w:t>
+      </w:r>
+      <w:r>
+        <w:rPr>
+          <w:rFonts w:hint="eastAsia"/>
+        </w:rPr>
+        <w:t>）</w:t>
+      </w:r>
+      <w:r>
+        <w:rPr>
+          <w:rFonts w:hint="eastAsia"/>
+        </w:rPr>
+        <w:t>4.0</w:t>
+      </w:r>
+      <w:r>
+        <w:rPr>
+          <w:rFonts w:hint="eastAsia"/>
+        </w:rPr>
+        <w:t>以上版本默认有</w:t>
+      </w:r>
+      <w:r>
+        <w:rPr>
+          <w:rFonts w:hint="eastAsia"/>
+        </w:rPr>
+        <w:t>maven</w:t>
+      </w:r>
+      <w:r>
+        <w:rPr>
+          <w:rFonts w:hint="eastAsia"/>
+        </w:rPr>
+        <w:t>插件，不用安装。</w:t>
+      </w:r>
+    </w:p>
+    <w:p>
+      <w:pPr>
+        <w:pStyle w:val="a5"/>
+        <w:spacing w:line="220" w:lineRule="atLeast"/>
+        <w:ind w:left="360" w:firstLineChars="0" w:firstLine="0"/>
+      </w:pPr>
+      <w:r>
+        <w:rPr>
+          <w:rFonts w:hint="eastAsia"/>
+        </w:rPr>
+        <w:t>（</w:t>
+      </w:r>
+      <w:r>
+        <w:rPr>
+          <w:rFonts w:hint="eastAsia"/>
+        </w:rPr>
+        <w:t>2</w:t>
+      </w:r>
+      <w:r>
+        <w:rPr>
+          <w:rFonts w:hint="eastAsia"/>
+        </w:rPr>
+        <w:t>）</w:t>
+      </w:r>
+      <w:r>
+        <w:rPr>
+          <w:rFonts w:hint="eastAsia"/>
+        </w:rPr>
+        <w:t>maven</w:t>
+      </w:r>
+      <w:r>
+        <w:rPr>
+          <w:rFonts w:hint="eastAsia"/>
+        </w:rPr>
+        <w:t>是要运行在</w:t>
+      </w:r>
+      <w:r>
+        <w:rPr>
+          <w:rFonts w:hint="eastAsia"/>
+        </w:rPr>
+        <w:t>jdk</w:t>
+      </w:r>
+      <w:r>
+        <w:rPr>
+          <w:rFonts w:hint="eastAsia"/>
+        </w:rPr>
+        <w:t>上的，而</w:t>
+      </w:r>
+      <w:r>
+        <w:rPr>
+          <w:rFonts w:hint="eastAsia"/>
+        </w:rPr>
+        <w:t>eclipse</w:t>
+      </w:r>
+      <w:r>
+        <w:rPr>
+          <w:rFonts w:hint="eastAsia"/>
+        </w:rPr>
+        <w:t>是运行在</w:t>
+      </w:r>
+      <w:r>
+        <w:rPr>
+          <w:rFonts w:hint="eastAsia"/>
+        </w:rPr>
+        <w:t>jre</w:t>
+      </w:r>
+      <w:r>
+        <w:rPr>
+          <w:rFonts w:hint="eastAsia"/>
+        </w:rPr>
+        <w:t>上的，所以要先添加</w:t>
+      </w:r>
+      <w:r>
+        <w:rPr>
+          <w:rFonts w:hint="eastAsia"/>
+        </w:rPr>
+        <w:t>jdk</w:t>
+      </w:r>
+      <w:r>
+        <w:rPr>
+          <w:rFonts w:hint="eastAsia"/>
+        </w:rPr>
+        <w:t>，添加好了后应用。</w:t>
+      </w:r>
+    </w:p>
+    <w:p>
+      <w:pPr>
+        <w:pStyle w:val="a5"/>
+        <w:spacing w:line="220" w:lineRule="atLeast"/>
+        <w:ind w:left="360" w:firstLineChars="0" w:firstLine="0"/>
+      </w:pPr>
+      <w:r>
+        <w:rPr>
+          <w:noProof/>
+        </w:rPr>
+        <w:lastRenderedPageBreak/>
         <w:drawing>
           <wp:inline distT="0" distB="0" distL="0" distR="0">
             <wp:extent cx="5274310" cy="4311650"/>
@@ -342,7 +732,7 @@
                     </pic:cNvPicPr>
                   </pic:nvPicPr>
                   <pic:blipFill>
-                    <a:blip r:embed="rId4" cstate="print"/>
+                    <a:blip r:embed="rId7" cstate="print"/>
                     <a:srcRect/>
                     <a:stretch>
                       <a:fillRect/>
@@ -379,14 +769,41 @@
         <w:rPr>
           <w:rFonts w:hint="eastAsia"/>
         </w:rPr>
-        <w:t>（3）在设置中maven的设定</w:t>
-      </w:r>
-    </w:p>
-    <w:p>
-      <w:pPr>
-        <w:spacing w:line="220" w:lineRule="atLeast"/>
-      </w:pPr>
-      <w:r>
+        <w:t>（</w:t>
+      </w:r>
+      <w:r>
+        <w:rPr>
+          <w:rFonts w:hint="eastAsia"/>
+        </w:rPr>
+        <w:t>3</w:t>
+      </w:r>
+      <w:r>
+        <w:rPr>
+          <w:rFonts w:hint="eastAsia"/>
+        </w:rPr>
+        <w:t>）在设置中</w:t>
+      </w:r>
+      <w:r>
+        <w:rPr>
+          <w:rFonts w:hint="eastAsia"/>
+        </w:rPr>
+        <w:t>maven</w:t>
+      </w:r>
+      <w:r>
+        <w:rPr>
+          <w:rFonts w:hint="eastAsia"/>
+        </w:rPr>
+        <w:t>的设定</w:t>
+      </w:r>
+    </w:p>
+    <w:p>
+      <w:pPr>
+        <w:spacing w:line="220" w:lineRule="atLeast"/>
+      </w:pPr>
+      <w:r>
+        <w:rPr>
+          <w:noProof/>
+        </w:rPr>
         <w:drawing>
           <wp:inline distT="0" distB="0" distL="0" distR="0">
             <wp:extent cx="5274310" cy="4054475"/>
@@ -405,7 +822,7 @@
                     </pic:cNvPicPr>
                   </pic:nvPicPr>
                   <pic:blipFill>
-                    <a:blip r:embed="rId5" cstate="print"/>
+                    <a:blip r:embed="rId8" cstate="print"/>
                     <a:srcRect/>
                     <a:stretch>
                       <a:fillRect/>
@@ -437,11 +854,12 @@
     <w:p>
       <w:pPr>
         <w:spacing w:line="220" w:lineRule="atLeast"/>
-        <w:rPr>
-          <w:rFonts w:hint="eastAsia"/>
-        </w:rPr>
-      </w:pPr>
-      <w:r>
+      </w:pPr>
+      <w:r>
+        <w:rPr>
+          <w:noProof/>
+        </w:rPr>
+        <w:lastRenderedPageBreak/>
         <w:drawing>
           <wp:inline distT="0" distB="0" distL="0" distR="0">
             <wp:extent cx="5274310" cy="4054475"/>
@@ -460,7 +878,7 @@
                     </pic:cNvPicPr>
                   </pic:nvPicPr>
                   <pic:blipFill>
-                    <a:blip r:embed="rId6" cstate="print"/>
+                    <a:blip r:embed="rId9" cstate="print"/>
                     <a:srcRect/>
                     <a:stretch>
                       <a:fillRect/>
@@ -492,23 +910,17 @@
     <w:p>
       <w:pPr>
         <w:spacing w:line="220" w:lineRule="atLeast"/>
-        <w:rPr>
-          <w:rFonts w:hint="eastAsia"/>
-        </w:rPr>
-      </w:pPr>
-    </w:p>
-    <w:p>
-      <w:pPr>
-        <w:pStyle w:val="5"/>
+      </w:pPr>
+    </w:p>
+    <w:p>
+      <w:pPr>
+        <w:pStyle w:val="a5"/>
         <w:numPr>
           <w:ilvl w:val="0"/>
           <w:numId w:val="2"/>
         </w:numPr>
         <w:spacing w:line="220" w:lineRule="atLeast"/>
         <w:ind w:firstLineChars="0"/>
-        <w:rPr>
-          <w:rFonts w:hint="eastAsia"/>
-        </w:rPr>
       </w:pPr>
       <w:r>
         <w:t>E</w:t>
@@ -517,37 +929,77 @@
         <w:rPr>
           <w:rFonts w:hint="eastAsia"/>
         </w:rPr>
-        <w:t>clipse中运行maven</w:t>
-      </w:r>
-    </w:p>
-    <w:p>
-      <w:pPr>
-        <w:pStyle w:val="5"/>
+        <w:t>clipse</w:t>
+      </w:r>
+      <w:r>
+        <w:rPr>
+          <w:rFonts w:hint="eastAsia"/>
+        </w:rPr>
+        <w:t>中运行</w:t>
+      </w:r>
+      <w:r>
+        <w:rPr>
+          <w:rFonts w:hint="eastAsia"/>
+        </w:rPr>
+        <w:t>maven</w:t>
+      </w:r>
+    </w:p>
+    <w:p>
+      <w:pPr>
+        <w:pStyle w:val="a5"/>
         <w:numPr>
           <w:ilvl w:val="0"/>
           <w:numId w:val="3"/>
         </w:numPr>
         <w:spacing w:line="220" w:lineRule="atLeast"/>
         <w:ind w:firstLineChars="0"/>
-        <w:rPr>
-          <w:rFonts w:hint="eastAsia"/>
-        </w:rPr>
-      </w:pPr>
-      <w:r>
-        <w:rPr>
-          <w:rFonts w:hint="eastAsia"/>
-        </w:rPr>
-        <w:t>常用命令有：clean，compile，install</w:t>
-      </w:r>
-    </w:p>
-    <w:p>
-      <w:pPr>
-        <w:spacing w:line="220" w:lineRule="atLeast"/>
-        <w:rPr>
-          <w:rFonts w:hint="eastAsia"/>
-        </w:rPr>
-      </w:pPr>
-      <w:r>
+      </w:pPr>
+      <w:r>
+        <w:rPr>
+          <w:rFonts w:hint="eastAsia"/>
+        </w:rPr>
+        <w:t>常用命令有：</w:t>
+      </w:r>
+      <w:r>
+        <w:rPr>
+          <w:rFonts w:hint="eastAsia"/>
+        </w:rPr>
+        <w:t>clean</w:t>
+      </w:r>
+      <w:r>
+        <w:rPr>
+          <w:rFonts w:hint="eastAsia"/>
+        </w:rPr>
+        <w:t>，</w:t>
+      </w:r>
+      <w:r>
+        <w:rPr>
+          <w:rFonts w:hint="eastAsia"/>
+        </w:rPr>
+        <w:t>compile</w:t>
+      </w:r>
+      <w:r>
+        <w:rPr>
+          <w:rFonts w:hint="eastAsia"/>
+        </w:rPr>
+        <w:t>，</w:t>
+      </w:r>
+      <w:r>
+        <w:rPr>
+          <w:rFonts w:hint="eastAsia"/>
+        </w:rPr>
+        <w:t>install</w:t>
+      </w:r>
+    </w:p>
+    <w:p>
+      <w:pPr>
+        <w:spacing w:line="220" w:lineRule="atLeast"/>
+      </w:pPr>
+      <w:r>
+        <w:rPr>
+          <w:noProof/>
+        </w:rPr>
+        <w:lastRenderedPageBreak/>
         <w:drawing>
           <wp:inline distT="0" distB="0" distL="0" distR="0">
             <wp:extent cx="5274310" cy="4631690"/>
@@ -566,7 +1018,7 @@
                     </pic:cNvPicPr>
                   </pic:nvPicPr>
                   <pic:blipFill>
-                    <a:blip r:embed="rId7" cstate="print"/>
+                    <a:blip r:embed="rId10" cstate="print"/>
                     <a:srcRect/>
                     <a:stretch>
                       <a:fillRect/>
@@ -603,20 +1055,20 @@
     <w:sectPr>
       <w:pgSz w:w="11906" w:h="16838"/>
       <w:pgMar w:top="1440" w:right="1800" w:bottom="1440" w:left="1800" w:header="708" w:footer="708" w:gutter="0"/>
-      <w:cols w:space="708" w:num="1"/>
-      <w:docGrid w:type="lines" w:linePitch="360" w:charSpace="0"/>
+      <w:cols w:space="708"/>
+      <w:docGrid w:type="lines" w:linePitch="360"/>
     </w:sectPr>
   </w:body>
 </w:document>
 </file>
 
 <file path=word/numbering.xml><?xml version="1.0" encoding="utf-8"?>
-<w:numbering xmlns:wpc="http://schemas.microsoft.com/office/word/2010/wordprocessingCanvas" xmlns:mc="http://schemas.openxmlformats.org/markup-compatibility/2006" xmlns:o="urn:schemas-microsoft-com:office:office" xmlns:r="http://schemas.openxmlformats.org/officeDocument/2006/relationships" xmlns:m="http://schemas.openxmlformats.org/officeDocument/2006/math" xmlns:v="urn:schemas-microsoft-com:vml" xmlns:wp14="http://schemas.microsoft.com/office/word/2010/wordprocessingDrawing" xmlns:wp="http://schemas.openxmlformats.org/drawingml/2006/wordprocessingDrawing" xmlns:w10="urn:schemas-microsoft-com:office:word" xmlns:w="http://schemas.openxmlformats.org/wordprocessingml/2006/main" xmlns:w14="http://schemas.microsoft.com/office/word/2010/wordml" xmlns:wpg="http://schemas.microsoft.com/office/word/2010/wordprocessingGroup" xmlns:wpi="http://schemas.microsoft.com/office/word/2010/wordprocessingInk" xmlns:wne="http://schemas.microsoft.com/office/word/2006/wordml" xmlns:wps="http://schemas.microsoft.com/office/word/2010/wordprocessingShape" mc:Ignorable="w14 wp14">
-  <w:abstractNum w:abstractNumId="0">
+<w:numbering xmlns:wpc="http://schemas.microsoft.com/office/word/2010/wordprocessingCanvas" xmlns:cx="http://schemas.microsoft.com/office/drawing/2014/chartex" xmlns:cx1="http://schemas.microsoft.com/office/drawing/2015/9/8/chartex" xmlns:mc="http://schemas.openxmlformats.org/markup-compatibility/2006" xmlns:o="urn:schemas-microsoft-com:office:office" xmlns:r="http://schemas.openxmlformats.org/officeDocument/2006/relationships" xmlns:m="http://schemas.openxmlformats.org/officeDocument/2006/math" xmlns:v="urn:schemas-microsoft-com:vml" xmlns:wp14="http://schemas.microsoft.com/office/word/2010/wordprocessingDrawing" xmlns:wp="http://schemas.openxmlformats.org/drawingml/2006/wordprocessingDrawing" xmlns:w10="urn:schemas-microsoft-com:office:word" xmlns:w="http://schemas.openxmlformats.org/wordprocessingml/2006/main" xmlns:w14="http://schemas.microsoft.com/office/word/2010/wordml" xmlns:w15="http://schemas.microsoft.com/office/word/2012/wordml" xmlns:w16se="http://schemas.microsoft.com/office/word/2015/wordml/symex" xmlns:wpg="http://schemas.microsoft.com/office/word/2010/wordprocessingGroup" xmlns:wpi="http://schemas.microsoft.com/office/word/2010/wordprocessingInk" xmlns:wne="http://schemas.microsoft.com/office/word/2006/wordml" xmlns:wps="http://schemas.microsoft.com/office/word/2010/wordprocessingShape" mc:Ignorable="w14 w15 w16se wp14">
+  <w:abstractNum w:abstractNumId="0" w15:restartNumberingAfterBreak="0">
     <w:nsid w:val="11B87417"/>
     <w:multiLevelType w:val="multilevel"/>
     <w:tmpl w:val="11B87417"/>
-    <w:lvl w:ilvl="0" w:tentative="0">
+    <w:lvl w:ilvl="0">
       <w:start w:val="1"/>
       <w:numFmt w:val="decimal"/>
       <w:lvlText w:val="%1."/>
@@ -628,7 +1080,7 @@
         <w:rFonts w:hint="default"/>
       </w:rPr>
     </w:lvl>
-    <w:lvl w:ilvl="1" w:tentative="0">
+    <w:lvl w:ilvl="1">
       <w:start w:val="1"/>
       <w:numFmt w:val="lowerLetter"/>
       <w:lvlText w:val="%2)"/>
@@ -637,7 +1089,7 @@
         <w:ind w:left="1920" w:hanging="420"/>
       </w:pPr>
     </w:lvl>
-    <w:lvl w:ilvl="2" w:tentative="0">
+    <w:lvl w:ilvl="2">
       <w:start w:val="1"/>
       <w:numFmt w:val="lowerRoman"/>
       <w:lvlText w:val="%3."/>
@@ -646,7 +1098,7 @@
         <w:ind w:left="2340" w:hanging="420"/>
       </w:pPr>
     </w:lvl>
-    <w:lvl w:ilvl="3" w:tentative="0">
+    <w:lvl w:ilvl="3">
       <w:start w:val="1"/>
       <w:numFmt w:val="decimal"/>
       <w:lvlText w:val="%4."/>
@@ -655,7 +1107,7 @@
         <w:ind w:left="2760" w:hanging="420"/>
       </w:pPr>
     </w:lvl>
-    <w:lvl w:ilvl="4" w:tentative="0">
+    <w:lvl w:ilvl="4">
       <w:start w:val="1"/>
       <w:numFmt w:val="lowerLetter"/>
       <w:lvlText w:val="%5)"/>
@@ -664,7 +1116,7 @@
         <w:ind w:left="3180" w:hanging="420"/>
       </w:pPr>
     </w:lvl>
-    <w:lvl w:ilvl="5" w:tentative="0">
+    <w:lvl w:ilvl="5">
       <w:start w:val="1"/>
       <w:numFmt w:val="lowerRoman"/>
       <w:lvlText w:val="%6."/>
@@ -673,7 +1125,7 @@
         <w:ind w:left="3600" w:hanging="420"/>
       </w:pPr>
     </w:lvl>
-    <w:lvl w:ilvl="6" w:tentative="0">
+    <w:lvl w:ilvl="6">
       <w:start w:val="1"/>
       <w:numFmt w:val="decimal"/>
       <w:lvlText w:val="%7."/>
@@ -682,7 +1134,7 @@
         <w:ind w:left="4020" w:hanging="420"/>
       </w:pPr>
     </w:lvl>
-    <w:lvl w:ilvl="7" w:tentative="0">
+    <w:lvl w:ilvl="7">
       <w:start w:val="1"/>
       <w:numFmt w:val="lowerLetter"/>
       <w:lvlText w:val="%8)"/>
@@ -691,7 +1143,7 @@
         <w:ind w:left="4440" w:hanging="420"/>
       </w:pPr>
     </w:lvl>
-    <w:lvl w:ilvl="8" w:tentative="0">
+    <w:lvl w:ilvl="8">
       <w:start w:val="1"/>
       <w:numFmt w:val="lowerRoman"/>
       <w:lvlText w:val="%9."/>
@@ -701,11 +1153,11 @@
       </w:pPr>
     </w:lvl>
   </w:abstractNum>
-  <w:abstractNum w:abstractNumId="1">
+  <w:abstractNum w:abstractNumId="1" w15:restartNumberingAfterBreak="0">
     <w:nsid w:val="3F990C51"/>
     <w:multiLevelType w:val="multilevel"/>
     <w:tmpl w:val="3F990C51"/>
-    <w:lvl w:ilvl="0" w:tentative="0">
+    <w:lvl w:ilvl="0">
       <w:start w:val="1"/>
       <w:numFmt w:val="decimal"/>
       <w:lvlText w:val="%1."/>
@@ -717,7 +1169,7 @@
         <w:rFonts w:hint="default"/>
       </w:rPr>
     </w:lvl>
-    <w:lvl w:ilvl="1" w:tentative="0">
+    <w:lvl w:ilvl="1">
       <w:start w:val="1"/>
       <w:numFmt w:val="lowerLetter"/>
       <w:lvlText w:val="%2)"/>
@@ -726,7 +1178,7 @@
         <w:ind w:left="840" w:hanging="420"/>
       </w:pPr>
     </w:lvl>
-    <w:lvl w:ilvl="2" w:tentative="0">
+    <w:lvl w:ilvl="2">
       <w:start w:val="1"/>
       <w:numFmt w:val="lowerRoman"/>
       <w:lvlText w:val="%3."/>
@@ -735,7 +1187,7 @@
         <w:ind w:left="1260" w:hanging="420"/>
       </w:pPr>
     </w:lvl>
-    <w:lvl w:ilvl="3" w:tentative="0">
+    <w:lvl w:ilvl="3">
       <w:start w:val="1"/>
       <w:numFmt w:val="decimal"/>
       <w:lvlText w:val="%4."/>
@@ -744,7 +1196,7 @@
         <w:ind w:left="1680" w:hanging="420"/>
       </w:pPr>
     </w:lvl>
-    <w:lvl w:ilvl="4" w:tentative="0">
+    <w:lvl w:ilvl="4">
       <w:start w:val="1"/>
       <w:numFmt w:val="lowerLetter"/>
       <w:lvlText w:val="%5)"/>
@@ -753,7 +1205,7 @@
         <w:ind w:left="2100" w:hanging="420"/>
       </w:pPr>
     </w:lvl>
-    <w:lvl w:ilvl="5" w:tentative="0">
+    <w:lvl w:ilvl="5">
       <w:start w:val="1"/>
       <w:numFmt w:val="lowerRoman"/>
       <w:lvlText w:val="%6."/>
@@ -762,7 +1214,7 @@
         <w:ind w:left="2520" w:hanging="420"/>
       </w:pPr>
     </w:lvl>
-    <w:lvl w:ilvl="6" w:tentative="0">
+    <w:lvl w:ilvl="6">
       <w:start w:val="1"/>
       <w:numFmt w:val="decimal"/>
       <w:lvlText w:val="%7."/>
@@ -771,7 +1223,7 @@
         <w:ind w:left="2940" w:hanging="420"/>
       </w:pPr>
     </w:lvl>
-    <w:lvl w:ilvl="7" w:tentative="0">
+    <w:lvl w:ilvl="7">
       <w:start w:val="1"/>
       <w:numFmt w:val="lowerLetter"/>
       <w:lvlText w:val="%8)"/>
@@ -780,7 +1232,7 @@
         <w:ind w:left="3360" w:hanging="420"/>
       </w:pPr>
     </w:lvl>
-    <w:lvl w:ilvl="8" w:tentative="0">
+    <w:lvl w:ilvl="8">
       <w:start w:val="1"/>
       <w:numFmt w:val="lowerRoman"/>
       <w:lvlText w:val="%9."/>
@@ -790,11 +1242,11 @@
       </w:pPr>
     </w:lvl>
   </w:abstractNum>
-  <w:abstractNum w:abstractNumId="2">
+  <w:abstractNum w:abstractNumId="2" w15:restartNumberingAfterBreak="0">
     <w:nsid w:val="5F910DC7"/>
     <w:multiLevelType w:val="multilevel"/>
     <w:tmpl w:val="5F910DC7"/>
-    <w:lvl w:ilvl="0" w:tentative="0">
+    <w:lvl w:ilvl="0">
       <w:start w:val="3"/>
       <w:numFmt w:val="japaneseCounting"/>
       <w:lvlText w:val="%1．"/>
@@ -806,7 +1258,7 @@
         <w:rFonts w:hint="default"/>
       </w:rPr>
     </w:lvl>
-    <w:lvl w:ilvl="1" w:tentative="0">
+    <w:lvl w:ilvl="1">
       <w:start w:val="1"/>
       <w:numFmt w:val="lowerLetter"/>
       <w:lvlText w:val="%2)"/>
@@ -815,7 +1267,7 @@
         <w:ind w:left="1200" w:hanging="420"/>
       </w:pPr>
     </w:lvl>
-    <w:lvl w:ilvl="2" w:tentative="0">
+    <w:lvl w:ilvl="2">
       <w:start w:val="1"/>
       <w:numFmt w:val="lowerRoman"/>
       <w:lvlText w:val="%3."/>
@@ -824,7 +1276,7 @@
         <w:ind w:left="1620" w:hanging="420"/>
       </w:pPr>
     </w:lvl>
-    <w:lvl w:ilvl="3" w:tentative="0">
+    <w:lvl w:ilvl="3">
       <w:start w:val="1"/>
       <w:numFmt w:val="decimal"/>
       <w:lvlText w:val="%4."/>
@@ -833,7 +1285,7 @@
         <w:ind w:left="2040" w:hanging="420"/>
       </w:pPr>
     </w:lvl>
-    <w:lvl w:ilvl="4" w:tentative="0">
+    <w:lvl w:ilvl="4">
       <w:start w:val="1"/>
       <w:numFmt w:val="lowerLetter"/>
       <w:lvlText w:val="%5)"/>
@@ -842,7 +1294,7 @@
         <w:ind w:left="2460" w:hanging="420"/>
       </w:pPr>
     </w:lvl>
-    <w:lvl w:ilvl="5" w:tentative="0">
+    <w:lvl w:ilvl="5">
       <w:start w:val="1"/>
       <w:numFmt w:val="lowerRoman"/>
       <w:lvlText w:val="%6."/>
@@ -851,7 +1303,7 @@
         <w:ind w:left="2880" w:hanging="420"/>
       </w:pPr>
     </w:lvl>
-    <w:lvl w:ilvl="6" w:tentative="0">
+    <w:lvl w:ilvl="6">
       <w:start w:val="1"/>
       <w:numFmt w:val="decimal"/>
       <w:lvlText w:val="%7."/>
@@ -860,7 +1312,7 @@
         <w:ind w:left="3300" w:hanging="420"/>
       </w:pPr>
     </w:lvl>
-    <w:lvl w:ilvl="7" w:tentative="0">
+    <w:lvl w:ilvl="7">
       <w:start w:val="1"/>
       <w:numFmt w:val="lowerLetter"/>
       <w:lvlText w:val="%8)"/>
@@ -869,7 +1321,7 @@
         <w:ind w:left="3720" w:hanging="420"/>
       </w:pPr>
     </w:lvl>
-    <w:lvl w:ilvl="8" w:tentative="0">
+    <w:lvl w:ilvl="8">
       <w:start w:val="1"/>
       <w:numFmt w:val="lowerRoman"/>
       <w:lvlText w:val="%9."/>
@@ -892,295 +1344,413 @@
 </file>
 
 <file path=word/styles.xml><?xml version="1.0" encoding="utf-8"?>
-<w:styles xmlns:mc="http://schemas.openxmlformats.org/markup-compatibility/2006" xmlns:o="urn:schemas-microsoft-com:office:office" xmlns:r="http://schemas.openxmlformats.org/officeDocument/2006/relationships" xmlns:m="http://schemas.openxmlformats.org/officeDocument/2006/math" xmlns:v="urn:schemas-microsoft-com:vml" xmlns:w="http://schemas.openxmlformats.org/wordprocessingml/2006/main" xmlns:w14="http://schemas.microsoft.com/office/word/2010/wordml" xmlns:w10="urn:schemas-microsoft-com:office:word" xmlns:sl="http://schemas.openxmlformats.org/schemaLibrary/2006/main" mc:Ignorable="w14">
+<w:styles xmlns:mc="http://schemas.openxmlformats.org/markup-compatibility/2006" xmlns:r="http://schemas.openxmlformats.org/officeDocument/2006/relationships" xmlns:w="http://schemas.openxmlformats.org/wordprocessingml/2006/main" xmlns:w14="http://schemas.microsoft.com/office/word/2010/wordml" xmlns:w15="http://schemas.microsoft.com/office/word/2012/wordml" xmlns:w16se="http://schemas.microsoft.com/office/word/2015/wordml/symex" mc:Ignorable="w14 w15 w16se">
   <w:docDefaults>
     <w:rPrDefault>
       <w:rPr>
-        <w:rFonts w:asciiTheme="minorHAnsi" w:hAnsiTheme="minorHAnsi" w:eastAsia="微软雅黑" w:cstheme="minorBidi"/>
+        <w:rFonts w:asciiTheme="minorHAnsi" w:eastAsia="微软雅黑" w:hAnsiTheme="minorHAnsi" w:cstheme="minorBidi"/>
+        <w:lang w:val="en-US" w:eastAsia="zh-CN" w:bidi="ar-SA"/>
       </w:rPr>
     </w:rPrDefault>
+    <w:pPrDefault/>
   </w:docDefaults>
-  <w:latentStyles w:count="260" w:defQFormat="0" w:defUnhideWhenUsed="1" w:defSemiHidden="1" w:defUIPriority="99" w:defLockedState="0">
-    <w:lsdException w:qFormat="1" w:unhideWhenUsed="0" w:uiPriority="0" w:semiHidden="0" w:name="Normal"/>
-    <w:lsdException w:qFormat="1" w:unhideWhenUsed="0" w:uiPriority="9" w:semiHidden="0" w:name="heading 1"/>
-    <w:lsdException w:qFormat="1" w:uiPriority="9" w:name="heading 2"/>
-    <w:lsdException w:qFormat="1" w:uiPriority="9" w:name="heading 3"/>
-    <w:lsdException w:qFormat="1" w:uiPriority="9" w:name="heading 4"/>
-    <w:lsdException w:qFormat="1" w:uiPriority="9" w:name="heading 5"/>
-    <w:lsdException w:qFormat="1" w:uiPriority="9" w:name="heading 6"/>
-    <w:lsdException w:qFormat="1" w:uiPriority="9" w:name="heading 7"/>
-    <w:lsdException w:qFormat="1" w:uiPriority="9" w:name="heading 8"/>
-    <w:lsdException w:qFormat="1" w:uiPriority="9" w:name="heading 9"/>
-    <w:lsdException w:uiPriority="99" w:name="index 1"/>
-    <w:lsdException w:uiPriority="99" w:name="index 2"/>
-    <w:lsdException w:uiPriority="99" w:name="index 3"/>
-    <w:lsdException w:uiPriority="99" w:name="index 4"/>
-    <w:lsdException w:uiPriority="99" w:name="index 5"/>
-    <w:lsdException w:uiPriority="99" w:name="index 6"/>
-    <w:lsdException w:uiPriority="99" w:name="index 7"/>
-    <w:lsdException w:uiPriority="99" w:name="index 8"/>
-    <w:lsdException w:uiPriority="99" w:name="index 9"/>
-    <w:lsdException w:uiPriority="39" w:name="toc 1"/>
-    <w:lsdException w:uiPriority="39" w:name="toc 2"/>
-    <w:lsdException w:uiPriority="39" w:name="toc 3"/>
-    <w:lsdException w:uiPriority="39" w:name="toc 4"/>
-    <w:lsdException w:uiPriority="39" w:name="toc 5"/>
-    <w:lsdException w:uiPriority="39" w:name="toc 6"/>
-    <w:lsdException w:uiPriority="39" w:name="toc 7"/>
-    <w:lsdException w:uiPriority="39" w:name="toc 8"/>
-    <w:lsdException w:uiPriority="39" w:name="toc 9"/>
-    <w:lsdException w:uiPriority="99" w:name="Normal Indent"/>
-    <w:lsdException w:uiPriority="99" w:name="footnote text"/>
-    <w:lsdException w:uiPriority="99" w:name="annotation text"/>
-    <w:lsdException w:uiPriority="99" w:name="header"/>
-    <w:lsdException w:uiPriority="99" w:name="footer"/>
-    <w:lsdException w:uiPriority="99" w:name="index heading"/>
-    <w:lsdException w:qFormat="1" w:uiPriority="35" w:name="caption"/>
-    <w:lsdException w:uiPriority="99" w:name="table of figures"/>
-    <w:lsdException w:uiPriority="99" w:name="envelope address"/>
-    <w:lsdException w:uiPriority="99" w:name="envelope return"/>
-    <w:lsdException w:uiPriority="99" w:name="footnote reference"/>
-    <w:lsdException w:uiPriority="99" w:name="annotation reference"/>
-    <w:lsdException w:uiPriority="99" w:name="line number"/>
-    <w:lsdException w:uiPriority="99" w:name="page number"/>
-    <w:lsdException w:uiPriority="99" w:name="endnote reference"/>
-    <w:lsdException w:uiPriority="99" w:name="endnote text"/>
-    <w:lsdException w:uiPriority="99" w:name="table of authorities"/>
-    <w:lsdException w:uiPriority="99" w:name="macro"/>
-    <w:lsdException w:uiPriority="99" w:name="toa heading"/>
-    <w:lsdException w:uiPriority="99" w:name="List"/>
-    <w:lsdException w:uiPriority="99" w:name="List Bullet"/>
-    <w:lsdException w:uiPriority="99" w:name="List Number"/>
-    <w:lsdException w:uiPriority="99" w:name="List 2"/>
-    <w:lsdException w:uiPriority="99" w:name="List 3"/>
-    <w:lsdException w:uiPriority="99" w:name="List 4"/>
-    <w:lsdException w:uiPriority="99" w:name="List 5"/>
-    <w:lsdException w:uiPriority="99" w:name="List Bullet 2"/>
-    <w:lsdException w:uiPriority="99" w:name="List Bullet 3"/>
-    <w:lsdException w:uiPriority="99" w:name="List Bullet 4"/>
-    <w:lsdException w:uiPriority="99" w:name="List Bullet 5"/>
-    <w:lsdException w:uiPriority="99" w:name="List Number 2"/>
-    <w:lsdException w:uiPriority="99" w:name="List Number 3"/>
-    <w:lsdException w:uiPriority="99" w:name="List Number 4"/>
-    <w:lsdException w:uiPriority="99" w:name="List Number 5"/>
-    <w:lsdException w:qFormat="1" w:unhideWhenUsed="0" w:uiPriority="10" w:semiHidden="0" w:name="Title"/>
-    <w:lsdException w:uiPriority="99" w:name="Closing"/>
-    <w:lsdException w:uiPriority="99" w:name="Signature"/>
-    <w:lsdException w:uiPriority="1" w:name="Default Paragraph Font"/>
-    <w:lsdException w:uiPriority="99" w:name="Body Text"/>
-    <w:lsdException w:uiPriority="99" w:name="Body Text Indent"/>
-    <w:lsdException w:uiPriority="99" w:name="List Continue"/>
-    <w:lsdException w:uiPriority="99" w:name="List Continue 2"/>
-    <w:lsdException w:uiPriority="99" w:name="List Continue 3"/>
-    <w:lsdException w:uiPriority="99" w:name="List Continue 4"/>
-    <w:lsdException w:uiPriority="99" w:name="List Continue 5"/>
-    <w:lsdException w:uiPriority="99" w:name="Message Header"/>
-    <w:lsdException w:qFormat="1" w:unhideWhenUsed="0" w:uiPriority="11" w:semiHidden="0" w:name="Subtitle"/>
-    <w:lsdException w:uiPriority="99" w:name="Salutation"/>
-    <w:lsdException w:uiPriority="99" w:name="Date"/>
-    <w:lsdException w:uiPriority="99" w:name="Body Text First Indent"/>
-    <w:lsdException w:uiPriority="99" w:name="Body Text First Indent 2"/>
-    <w:lsdException w:uiPriority="99" w:name="Note Heading"/>
-    <w:lsdException w:uiPriority="99" w:name="Body Text 2"/>
-    <w:lsdException w:uiPriority="99" w:name="Body Text 3"/>
-    <w:lsdException w:uiPriority="99" w:name="Body Text Indent 2"/>
-    <w:lsdException w:uiPriority="99" w:name="Body Text Indent 3"/>
-    <w:lsdException w:uiPriority="99" w:name="Block Text"/>
-    <w:lsdException w:uiPriority="99" w:name="Hyperlink"/>
-    <w:lsdException w:uiPriority="99" w:name="FollowedHyperlink"/>
-    <w:lsdException w:qFormat="1" w:unhideWhenUsed="0" w:uiPriority="22" w:semiHidden="0" w:name="Strong"/>
-    <w:lsdException w:qFormat="1" w:unhideWhenUsed="0" w:uiPriority="20" w:semiHidden="0" w:name="Emphasis"/>
-    <w:lsdException w:uiPriority="99" w:name="Document Map"/>
-    <w:lsdException w:uiPriority="99" w:name="Plain Text"/>
-    <w:lsdException w:uiPriority="99" w:name="E-mail Signature"/>
-    <w:lsdException w:uiPriority="99" w:name="Normal (Web)"/>
-    <w:lsdException w:uiPriority="99" w:name="HTML Acronym"/>
-    <w:lsdException w:uiPriority="99" w:name="HTML Address"/>
-    <w:lsdException w:uiPriority="99" w:name="HTML Cite"/>
-    <w:lsdException w:uiPriority="99" w:name="HTML Code"/>
-    <w:lsdException w:uiPriority="99" w:name="HTML Definition"/>
-    <w:lsdException w:uiPriority="99" w:name="HTML Keyboard"/>
-    <w:lsdException w:uiPriority="99" w:name="HTML Preformatted"/>
-    <w:lsdException w:uiPriority="99" w:name="HTML Sample"/>
-    <w:lsdException w:uiPriority="99" w:name="HTML Typewriter"/>
-    <w:lsdException w:uiPriority="99" w:name="HTML Variable"/>
-    <w:lsdException w:qFormat="1" w:uiPriority="99" w:name="Normal Table"/>
-    <w:lsdException w:uiPriority="99" w:name="annotation subject"/>
-    <w:lsdException w:uiPriority="99" w:name="Table Simple 1"/>
-    <w:lsdException w:uiPriority="99" w:name="Table Simple 2"/>
-    <w:lsdException w:uiPriority="99" w:name="Table Simple 3"/>
-    <w:lsdException w:uiPriority="99" w:name="Table Classic 1"/>
-    <w:lsdException w:uiPriority="99" w:name="Table Classic 2"/>
-    <w:lsdException w:uiPriority="99" w:name="Table Classic 3"/>
-    <w:lsdException w:uiPriority="99" w:name="Table Classic 4"/>
-    <w:lsdException w:uiPriority="99" w:name="Table Colorful 1"/>
-    <w:lsdException w:uiPriority="99" w:name="Table Colorful 2"/>
-    <w:lsdException w:uiPriority="99" w:name="Table Colorful 3"/>
-    <w:lsdException w:uiPriority="99" w:name="Table Columns 1"/>
-    <w:lsdException w:uiPriority="99" w:name="Table Columns 2"/>
-    <w:lsdException w:uiPriority="99" w:name="Table Columns 3"/>
-    <w:lsdException w:uiPriority="99" w:name="Table Columns 4"/>
-    <w:lsdException w:uiPriority="99" w:name="Table Columns 5"/>
-    <w:lsdException w:uiPriority="99" w:name="Table Grid 1"/>
-    <w:lsdException w:uiPriority="99" w:name="Table Grid 2"/>
-    <w:lsdException w:uiPriority="99" w:name="Table Grid 3"/>
-    <w:lsdException w:uiPriority="99" w:name="Table Grid 4"/>
-    <w:lsdException w:uiPriority="99" w:name="Table Grid 5"/>
-    <w:lsdException w:uiPriority="99" w:name="Table Grid 6"/>
-    <w:lsdException w:uiPriority="99" w:name="Table Grid 7"/>
-    <w:lsdException w:uiPriority="99" w:name="Table Grid 8"/>
-    <w:lsdException w:uiPriority="99" w:name="Table List 1"/>
-    <w:lsdException w:uiPriority="99" w:name="Table List 2"/>
-    <w:lsdException w:uiPriority="99" w:name="Table List 3"/>
-    <w:lsdException w:uiPriority="99" w:name="Table List 4"/>
-    <w:lsdException w:uiPriority="99" w:name="Table List 5"/>
-    <w:lsdException w:uiPriority="99" w:name="Table List 6"/>
-    <w:lsdException w:uiPriority="99" w:name="Table List 7"/>
-    <w:lsdException w:uiPriority="99" w:name="Table List 8"/>
-    <w:lsdException w:uiPriority="99" w:name="Table 3D effects 1"/>
-    <w:lsdException w:uiPriority="99" w:name="Table 3D effects 2"/>
-    <w:lsdException w:uiPriority="99" w:name="Table 3D effects 3"/>
-    <w:lsdException w:uiPriority="99" w:name="Table Contemporary"/>
-    <w:lsdException w:uiPriority="99" w:name="Table Elegant"/>
-    <w:lsdException w:uiPriority="99" w:name="Table Professional"/>
-    <w:lsdException w:uiPriority="99" w:name="Table Subtle 1"/>
-    <w:lsdException w:uiPriority="99" w:name="Table Subtle 2"/>
-    <w:lsdException w:uiPriority="99" w:name="Table Web 1"/>
-    <w:lsdException w:uiPriority="99" w:name="Table Web 2"/>
-    <w:lsdException w:uiPriority="99" w:name="Table Web 3"/>
-    <w:lsdException w:uiPriority="99" w:name="Balloon Text"/>
-    <w:lsdException w:unhideWhenUsed="0" w:uiPriority="59" w:semiHidden="0" w:name="Table Grid"/>
-    <w:lsdException w:uiPriority="99" w:name="Table Theme"/>
-    <w:lsdException w:unhideWhenUsed="0" w:uiPriority="60" w:semiHidden="0" w:name="Light Shading"/>
-    <w:lsdException w:unhideWhenUsed="0" w:uiPriority="61" w:semiHidden="0" w:name="Light List"/>
-    <w:lsdException w:unhideWhenUsed="0" w:uiPriority="62" w:semiHidden="0" w:name="Light Grid"/>
-    <w:lsdException w:unhideWhenUsed="0" w:uiPriority="63" w:semiHidden="0" w:name="Medium Shading 1"/>
-    <w:lsdException w:unhideWhenUsed="0" w:uiPriority="64" w:semiHidden="0" w:name="Medium Shading 2"/>
-    <w:lsdException w:unhideWhenUsed="0" w:uiPriority="65" w:semiHidden="0" w:name="Medium List 1"/>
-    <w:lsdException w:unhideWhenUsed="0" w:uiPriority="66" w:semiHidden="0" w:name="Medium List 2"/>
-    <w:lsdException w:unhideWhenUsed="0" w:uiPriority="67" w:semiHidden="0" w:name="Medium Grid 1"/>
-    <w:lsdException w:unhideWhenUsed="0" w:uiPriority="68" w:semiHidden="0" w:name="Medium Grid 2"/>
-    <w:lsdException w:unhideWhenUsed="0" w:uiPriority="69" w:semiHidden="0" w:name="Medium Grid 3"/>
-    <w:lsdException w:unhideWhenUsed="0" w:uiPriority="70" w:semiHidden="0" w:name="Dark List"/>
-    <w:lsdException w:unhideWhenUsed="0" w:uiPriority="71" w:semiHidden="0" w:name="Colorful Shading"/>
-    <w:lsdException w:unhideWhenUsed="0" w:uiPriority="72" w:semiHidden="0" w:name="Colorful List"/>
-    <w:lsdException w:unhideWhenUsed="0" w:uiPriority="73" w:semiHidden="0" w:name="Colorful Grid"/>
-    <w:lsdException w:unhideWhenUsed="0" w:uiPriority="60" w:semiHidden="0" w:name="Light Shading Accent 1"/>
-    <w:lsdException w:unhideWhenUsed="0" w:uiPriority="61" w:semiHidden="0" w:name="Light List Accent 1"/>
-    <w:lsdException w:unhideWhenUsed="0" w:uiPriority="62" w:semiHidden="0" w:name="Light Grid Accent 1"/>
-    <w:lsdException w:unhideWhenUsed="0" w:uiPriority="63" w:semiHidden="0" w:name="Medium Shading 1 Accent 1"/>
-    <w:lsdException w:unhideWhenUsed="0" w:uiPriority="64" w:semiHidden="0" w:name="Medium Shading 2 Accent 1"/>
-    <w:lsdException w:unhideWhenUsed="0" w:uiPriority="65" w:semiHidden="0" w:name="Medium List 1 Accent 1"/>
-    <w:lsdException w:qFormat="1" w:unhideWhenUsed="0" w:uiPriority="34" w:semiHidden="0" w:name="List Paragraph"/>
-    <w:lsdException w:unhideWhenUsed="0" w:uiPriority="66" w:semiHidden="0" w:name="Medium List 2 Accent 1"/>
-    <w:lsdException w:unhideWhenUsed="0" w:uiPriority="67" w:semiHidden="0" w:name="Medium Grid 1 Accent 1"/>
-    <w:lsdException w:unhideWhenUsed="0" w:uiPriority="68" w:semiHidden="0" w:name="Medium Grid 2 Accent 1"/>
-    <w:lsdException w:unhideWhenUsed="0" w:uiPriority="69" w:semiHidden="0" w:name="Medium Grid 3 Accent 1"/>
-    <w:lsdException w:unhideWhenUsed="0" w:uiPriority="70" w:semiHidden="0" w:name="Dark List Accent 1"/>
-    <w:lsdException w:unhideWhenUsed="0" w:uiPriority="71" w:semiHidden="0" w:name="Colorful Shading Accent 1"/>
-    <w:lsdException w:unhideWhenUsed="0" w:uiPriority="72" w:semiHidden="0" w:name="Colorful List Accent 1"/>
-    <w:lsdException w:unhideWhenUsed="0" w:uiPriority="73" w:semiHidden="0" w:name="Colorful Grid Accent 1"/>
-    <w:lsdException w:unhideWhenUsed="0" w:uiPriority="60" w:semiHidden="0" w:name="Light Shading Accent 2"/>
-    <w:lsdException w:unhideWhenUsed="0" w:uiPriority="61" w:semiHidden="0" w:name="Light List Accent 2"/>
-    <w:lsdException w:unhideWhenUsed="0" w:uiPriority="62" w:semiHidden="0" w:name="Light Grid Accent 2"/>
-    <w:lsdException w:unhideWhenUsed="0" w:uiPriority="63" w:semiHidden="0" w:name="Medium Shading 1 Accent 2"/>
-    <w:lsdException w:unhideWhenUsed="0" w:uiPriority="64" w:semiHidden="0" w:name="Medium Shading 2 Accent 2"/>
-    <w:lsdException w:unhideWhenUsed="0" w:uiPriority="65" w:semiHidden="0" w:name="Medium List 1 Accent 2"/>
-    <w:lsdException w:unhideWhenUsed="0" w:uiPriority="66" w:semiHidden="0" w:name="Medium List 2 Accent 2"/>
-    <w:lsdException w:unhideWhenUsed="0" w:uiPriority="67" w:semiHidden="0" w:name="Medium Grid 1 Accent 2"/>
-    <w:lsdException w:unhideWhenUsed="0" w:uiPriority="68" w:semiHidden="0" w:name="Medium Grid 2 Accent 2"/>
-    <w:lsdException w:unhideWhenUsed="0" w:uiPriority="69" w:semiHidden="0" w:name="Medium Grid 3 Accent 2"/>
-    <w:lsdException w:unhideWhenUsed="0" w:uiPriority="70" w:semiHidden="0" w:name="Dark List Accent 2"/>
-    <w:lsdException w:unhideWhenUsed="0" w:uiPriority="71" w:semiHidden="0" w:name="Colorful Shading Accent 2"/>
-    <w:lsdException w:unhideWhenUsed="0" w:uiPriority="72" w:semiHidden="0" w:name="Colorful List Accent 2"/>
-    <w:lsdException w:unhideWhenUsed="0" w:uiPriority="73" w:semiHidden="0" w:name="Colorful Grid Accent 2"/>
-    <w:lsdException w:unhideWhenUsed="0" w:uiPriority="60" w:semiHidden="0" w:name="Light Shading Accent 3"/>
-    <w:lsdException w:unhideWhenUsed="0" w:uiPriority="61" w:semiHidden="0" w:name="Light List Accent 3"/>
-    <w:lsdException w:unhideWhenUsed="0" w:uiPriority="62" w:semiHidden="0" w:name="Light Grid Accent 3"/>
-    <w:lsdException w:unhideWhenUsed="0" w:uiPriority="63" w:semiHidden="0" w:name="Medium Shading 1 Accent 3"/>
-    <w:lsdException w:unhideWhenUsed="0" w:uiPriority="64" w:semiHidden="0" w:name="Medium Shading 2 Accent 3"/>
-    <w:lsdException w:unhideWhenUsed="0" w:uiPriority="65" w:semiHidden="0" w:name="Medium List 1 Accent 3"/>
-    <w:lsdException w:unhideWhenUsed="0" w:uiPriority="66" w:semiHidden="0" w:name="Medium List 2 Accent 3"/>
-    <w:lsdException w:unhideWhenUsed="0" w:uiPriority="67" w:semiHidden="0" w:name="Medium Grid 1 Accent 3"/>
-    <w:lsdException w:unhideWhenUsed="0" w:uiPriority="68" w:semiHidden="0" w:name="Medium Grid 2 Accent 3"/>
-    <w:lsdException w:unhideWhenUsed="0" w:uiPriority="69" w:semiHidden="0" w:name="Medium Grid 3 Accent 3"/>
-    <w:lsdException w:unhideWhenUsed="0" w:uiPriority="70" w:semiHidden="0" w:name="Dark List Accent 3"/>
-    <w:lsdException w:unhideWhenUsed="0" w:uiPriority="71" w:semiHidden="0" w:name="Colorful Shading Accent 3"/>
-    <w:lsdException w:unhideWhenUsed="0" w:uiPriority="72" w:semiHidden="0" w:name="Colorful List Accent 3"/>
-    <w:lsdException w:unhideWhenUsed="0" w:uiPriority="73" w:semiHidden="0" w:name="Colorful Grid Accent 3"/>
-    <w:lsdException w:unhideWhenUsed="0" w:uiPriority="60" w:semiHidden="0" w:name="Light Shading Accent 4"/>
-    <w:lsdException w:unhideWhenUsed="0" w:uiPriority="61" w:semiHidden="0" w:name="Light List Accent 4"/>
-    <w:lsdException w:unhideWhenUsed="0" w:uiPriority="62" w:semiHidden="0" w:name="Light Grid Accent 4"/>
-    <w:lsdException w:unhideWhenUsed="0" w:uiPriority="63" w:semiHidden="0" w:name="Medium Shading 1 Accent 4"/>
-    <w:lsdException w:unhideWhenUsed="0" w:uiPriority="64" w:semiHidden="0" w:name="Medium Shading 2 Accent 4"/>
-    <w:lsdException w:unhideWhenUsed="0" w:uiPriority="65" w:semiHidden="0" w:name="Medium List 1 Accent 4"/>
-    <w:lsdException w:unhideWhenUsed="0" w:uiPriority="66" w:semiHidden="0" w:name="Medium List 2 Accent 4"/>
-    <w:lsdException w:unhideWhenUsed="0" w:uiPriority="67" w:semiHidden="0" w:name="Medium Grid 1 Accent 4"/>
-    <w:lsdException w:unhideWhenUsed="0" w:uiPriority="68" w:semiHidden="0" w:name="Medium Grid 2 Accent 4"/>
-    <w:lsdException w:unhideWhenUsed="0" w:uiPriority="69" w:semiHidden="0" w:name="Medium Grid 3 Accent 4"/>
-    <w:lsdException w:unhideWhenUsed="0" w:uiPriority="70" w:semiHidden="0" w:name="Dark List Accent 4"/>
-    <w:lsdException w:unhideWhenUsed="0" w:uiPriority="71" w:semiHidden="0" w:name="Colorful Shading Accent 4"/>
-    <w:lsdException w:unhideWhenUsed="0" w:uiPriority="72" w:semiHidden="0" w:name="Colorful List Accent 4"/>
-    <w:lsdException w:unhideWhenUsed="0" w:uiPriority="73" w:semiHidden="0" w:name="Colorful Grid Accent 4"/>
-    <w:lsdException w:unhideWhenUsed="0" w:uiPriority="60" w:semiHidden="0" w:name="Light Shading Accent 5"/>
-    <w:lsdException w:unhideWhenUsed="0" w:uiPriority="61" w:semiHidden="0" w:name="Light List Accent 5"/>
-    <w:lsdException w:unhideWhenUsed="0" w:uiPriority="62" w:semiHidden="0" w:name="Light Grid Accent 5"/>
-    <w:lsdException w:unhideWhenUsed="0" w:uiPriority="63" w:semiHidden="0" w:name="Medium Shading 1 Accent 5"/>
-    <w:lsdException w:unhideWhenUsed="0" w:uiPriority="64" w:semiHidden="0" w:name="Medium Shading 2 Accent 5"/>
-    <w:lsdException w:unhideWhenUsed="0" w:uiPriority="65" w:semiHidden="0" w:name="Medium List 1 Accent 5"/>
-    <w:lsdException w:unhideWhenUsed="0" w:uiPriority="66" w:semiHidden="0" w:name="Medium List 2 Accent 5"/>
-    <w:lsdException w:unhideWhenUsed="0" w:uiPriority="67" w:semiHidden="0" w:name="Medium Grid 1 Accent 5"/>
-    <w:lsdException w:unhideWhenUsed="0" w:uiPriority="68" w:semiHidden="0" w:name="Medium Grid 2 Accent 5"/>
-    <w:lsdException w:unhideWhenUsed="0" w:uiPriority="69" w:semiHidden="0" w:name="Medium Grid 3 Accent 5"/>
-    <w:lsdException w:unhideWhenUsed="0" w:uiPriority="70" w:semiHidden="0" w:name="Dark List Accent 5"/>
-    <w:lsdException w:unhideWhenUsed="0" w:uiPriority="71" w:semiHidden="0" w:name="Colorful Shading Accent 5"/>
-    <w:lsdException w:unhideWhenUsed="0" w:uiPriority="72" w:semiHidden="0" w:name="Colorful List Accent 5"/>
-    <w:lsdException w:unhideWhenUsed="0" w:uiPriority="73" w:semiHidden="0" w:name="Colorful Grid Accent 5"/>
-    <w:lsdException w:unhideWhenUsed="0" w:uiPriority="60" w:semiHidden="0" w:name="Light Shading Accent 6"/>
-    <w:lsdException w:unhideWhenUsed="0" w:uiPriority="61" w:semiHidden="0" w:name="Light List Accent 6"/>
-    <w:lsdException w:unhideWhenUsed="0" w:uiPriority="62" w:semiHidden="0" w:name="Light Grid Accent 6"/>
-    <w:lsdException w:unhideWhenUsed="0" w:uiPriority="63" w:semiHidden="0" w:name="Medium Shading 1 Accent 6"/>
-    <w:lsdException w:unhideWhenUsed="0" w:uiPriority="64" w:semiHidden="0" w:name="Medium Shading 2 Accent 6"/>
-    <w:lsdException w:unhideWhenUsed="0" w:uiPriority="65" w:semiHidden="0" w:name="Medium List 1 Accent 6"/>
-    <w:lsdException w:unhideWhenUsed="0" w:uiPriority="66" w:semiHidden="0" w:name="Medium List 2 Accent 6"/>
-    <w:lsdException w:unhideWhenUsed="0" w:uiPriority="67" w:semiHidden="0" w:name="Medium Grid 1 Accent 6"/>
-    <w:lsdException w:unhideWhenUsed="0" w:uiPriority="68" w:semiHidden="0" w:name="Medium Grid 2 Accent 6"/>
-    <w:lsdException w:unhideWhenUsed="0" w:uiPriority="69" w:semiHidden="0" w:name="Medium Grid 3 Accent 6"/>
-    <w:lsdException w:unhideWhenUsed="0" w:uiPriority="70" w:semiHidden="0" w:name="Dark List Accent 6"/>
-    <w:lsdException w:unhideWhenUsed="0" w:uiPriority="71" w:semiHidden="0" w:name="Colorful Shading Accent 6"/>
-    <w:lsdException w:unhideWhenUsed="0" w:uiPriority="72" w:semiHidden="0" w:name="Colorful List Accent 6"/>
-    <w:lsdException w:unhideWhenUsed="0" w:uiPriority="73" w:semiHidden="0" w:name="Colorful Grid Accent 6"/>
+  <w:latentStyles w:defLockedState="0" w:defUIPriority="99" w:defSemiHidden="0" w:defUnhideWhenUsed="0" w:defQFormat="0" w:count="371">
+    <w:lsdException w:name="Normal" w:uiPriority="0" w:qFormat="1"/>
+    <w:lsdException w:name="heading 1" w:uiPriority="9" w:qFormat="1"/>
+    <w:lsdException w:name="heading 2" w:semiHidden="1" w:uiPriority="9" w:unhideWhenUsed="1" w:qFormat="1"/>
+    <w:lsdException w:name="heading 3" w:semiHidden="1" w:uiPriority="9" w:unhideWhenUsed="1" w:qFormat="1"/>
+    <w:lsdException w:name="heading 4" w:semiHidden="1" w:uiPriority="9" w:unhideWhenUsed="1" w:qFormat="1"/>
+    <w:lsdException w:name="heading 5" w:semiHidden="1" w:uiPriority="9" w:unhideWhenUsed="1" w:qFormat="1"/>
+    <w:lsdException w:name="heading 6" w:semiHidden="1" w:uiPriority="9" w:unhideWhenUsed="1" w:qFormat="1"/>
+    <w:lsdException w:name="heading 7" w:semiHidden="1" w:uiPriority="9" w:unhideWhenUsed="1" w:qFormat="1"/>
+    <w:lsdException w:name="heading 8" w:semiHidden="1" w:uiPriority="9" w:unhideWhenUsed="1" w:qFormat="1"/>
+    <w:lsdException w:name="heading 9" w:semiHidden="1" w:uiPriority="9" w:unhideWhenUsed="1" w:qFormat="1"/>
+    <w:lsdException w:name="index 1" w:semiHidden="1" w:unhideWhenUsed="1"/>
+    <w:lsdException w:name="index 2" w:semiHidden="1" w:unhideWhenUsed="1"/>
+    <w:lsdException w:name="index 3" w:semiHidden="1" w:unhideWhenUsed="1"/>
+    <w:lsdException w:name="index 4" w:semiHidden="1" w:unhideWhenUsed="1"/>
+    <w:lsdException w:name="index 5" w:semiHidden="1" w:unhideWhenUsed="1"/>
+    <w:lsdException w:name="index 6" w:semiHidden="1" w:unhideWhenUsed="1"/>
+    <w:lsdException w:name="index 7" w:semiHidden="1" w:unhideWhenUsed="1"/>
+    <w:lsdException w:name="index 8" w:semiHidden="1" w:unhideWhenUsed="1"/>
+    <w:lsdException w:name="index 9" w:semiHidden="1" w:unhideWhenUsed="1"/>
+    <w:lsdException w:name="toc 1" w:semiHidden="1" w:uiPriority="39" w:unhideWhenUsed="1"/>
+    <w:lsdException w:name="toc 2" w:semiHidden="1" w:uiPriority="39" w:unhideWhenUsed="1"/>
+    <w:lsdException w:name="toc 3" w:semiHidden="1" w:uiPriority="39" w:unhideWhenUsed="1"/>
+    <w:lsdException w:name="toc 4" w:semiHidden="1" w:uiPriority="39" w:unhideWhenUsed="1"/>
+    <w:lsdException w:name="toc 5" w:semiHidden="1" w:uiPriority="39" w:unhideWhenUsed="1"/>
+    <w:lsdException w:name="toc 6" w:semiHidden="1" w:uiPriority="39" w:unhideWhenUsed="1"/>
+    <w:lsdException w:name="toc 7" w:semiHidden="1" w:uiPriority="39" w:unhideWhenUsed="1"/>
+    <w:lsdException w:name="toc 8" w:semiHidden="1" w:uiPriority="39" w:unhideWhenUsed="1"/>
+    <w:lsdException w:name="toc 9" w:semiHidden="1" w:uiPriority="39" w:unhideWhenUsed="1"/>
+    <w:lsdException w:name="Normal Indent" w:semiHidden="1" w:unhideWhenUsed="1"/>
+    <w:lsdException w:name="footnote text" w:semiHidden="1" w:unhideWhenUsed="1"/>
+    <w:lsdException w:name="annotation text" w:semiHidden="1" w:unhideWhenUsed="1"/>
+    <w:lsdException w:name="header" w:semiHidden="1" w:unhideWhenUsed="1"/>
+    <w:lsdException w:name="footer" w:semiHidden="1" w:unhideWhenUsed="1"/>
+    <w:lsdException w:name="index heading" w:semiHidden="1" w:unhideWhenUsed="1"/>
+    <w:lsdException w:name="caption" w:semiHidden="1" w:uiPriority="35" w:unhideWhenUsed="1" w:qFormat="1"/>
+    <w:lsdException w:name="table of figures" w:semiHidden="1" w:unhideWhenUsed="1"/>
+    <w:lsdException w:name="envelope address" w:semiHidden="1" w:unhideWhenUsed="1"/>
+    <w:lsdException w:name="envelope return" w:semiHidden="1" w:unhideWhenUsed="1"/>
+    <w:lsdException w:name="footnote reference" w:semiHidden="1" w:unhideWhenUsed="1"/>
+    <w:lsdException w:name="annotation reference" w:semiHidden="1" w:unhideWhenUsed="1"/>
+    <w:lsdException w:name="line number" w:semiHidden="1" w:unhideWhenUsed="1"/>
+    <w:lsdException w:name="page number" w:semiHidden="1" w:unhideWhenUsed="1"/>
+    <w:lsdException w:name="endnote reference" w:semiHidden="1" w:unhideWhenUsed="1"/>
+    <w:lsdException w:name="endnote text" w:semiHidden="1" w:unhideWhenUsed="1"/>
+    <w:lsdException w:name="table of authorities" w:semiHidden="1" w:unhideWhenUsed="1"/>
+    <w:lsdException w:name="macro" w:semiHidden="1" w:unhideWhenUsed="1"/>
+    <w:lsdException w:name="toa heading" w:semiHidden="1" w:unhideWhenUsed="1"/>
+    <w:lsdException w:name="List" w:semiHidden="1" w:unhideWhenUsed="1"/>
+    <w:lsdException w:name="List Bullet" w:semiHidden="1" w:unhideWhenUsed="1"/>
+    <w:lsdException w:name="List Number" w:semiHidden="1" w:unhideWhenUsed="1"/>
+    <w:lsdException w:name="List 2" w:semiHidden="1" w:unhideWhenUsed="1"/>
+    <w:lsdException w:name="List 3" w:semiHidden="1" w:unhideWhenUsed="1"/>
+    <w:lsdException w:name="List 4" w:semiHidden="1" w:unhideWhenUsed="1"/>
+    <w:lsdException w:name="List 5" w:semiHidden="1" w:unhideWhenUsed="1"/>
+    <w:lsdException w:name="List Bullet 2" w:semiHidden="1" w:unhideWhenUsed="1"/>
+    <w:lsdException w:name="List Bullet 3" w:semiHidden="1" w:unhideWhenUsed="1"/>
+    <w:lsdException w:name="List Bullet 4" w:semiHidden="1" w:unhideWhenUsed="1"/>
+    <w:lsdException w:name="List Bullet 5" w:semiHidden="1" w:unhideWhenUsed="1"/>
+    <w:lsdException w:name="List Number 2" w:semiHidden="1" w:unhideWhenUsed="1"/>
+    <w:lsdException w:name="List Number 3" w:semiHidden="1" w:unhideWhenUsed="1"/>
+    <w:lsdException w:name="List Number 4" w:semiHidden="1" w:unhideWhenUsed="1"/>
+    <w:lsdException w:name="List Number 5" w:semiHidden="1" w:unhideWhenUsed="1"/>
+    <w:lsdException w:name="Title" w:uiPriority="10" w:qFormat="1"/>
+    <w:lsdException w:name="Closing" w:semiHidden="1" w:unhideWhenUsed="1"/>
+    <w:lsdException w:name="Signature" w:semiHidden="1" w:unhideWhenUsed="1"/>
+    <w:lsdException w:name="Default Paragraph Font" w:semiHidden="1" w:uiPriority="1" w:unhideWhenUsed="1"/>
+    <w:lsdException w:name="Body Text" w:semiHidden="1" w:unhideWhenUsed="1"/>
+    <w:lsdException w:name="Body Text Indent" w:semiHidden="1" w:unhideWhenUsed="1"/>
+    <w:lsdException w:name="List Continue" w:semiHidden="1" w:unhideWhenUsed="1"/>
+    <w:lsdException w:name="List Continue 2" w:semiHidden="1" w:unhideWhenUsed="1"/>
+    <w:lsdException w:name="List Continue 3" w:semiHidden="1" w:unhideWhenUsed="1"/>
+    <w:lsdException w:name="List Continue 4" w:semiHidden="1" w:unhideWhenUsed="1"/>
+    <w:lsdException w:name="List Continue 5" w:semiHidden="1" w:unhideWhenUsed="1"/>
+    <w:lsdException w:name="Message Header" w:semiHidden="1" w:unhideWhenUsed="1"/>
+    <w:lsdException w:name="Subtitle" w:uiPriority="11" w:qFormat="1"/>
+    <w:lsdException w:name="Salutation" w:semiHidden="1" w:unhideWhenUsed="1"/>
+    <w:lsdException w:name="Date" w:semiHidden="1" w:unhideWhenUsed="1"/>
+    <w:lsdException w:name="Body Text First Indent" w:semiHidden="1" w:unhideWhenUsed="1"/>
+    <w:lsdException w:name="Body Text First Indent 2" w:semiHidden="1" w:unhideWhenUsed="1"/>
+    <w:lsdException w:name="Note Heading" w:semiHidden="1" w:unhideWhenUsed="1"/>
+    <w:lsdException w:name="Body Text 2" w:semiHidden="1" w:unhideWhenUsed="1"/>
+    <w:lsdException w:name="Body Text 3" w:semiHidden="1" w:unhideWhenUsed="1"/>
+    <w:lsdException w:name="Body Text Indent 2" w:semiHidden="1" w:unhideWhenUsed="1"/>
+    <w:lsdException w:name="Body Text Indent 3" w:semiHidden="1" w:unhideWhenUsed="1"/>
+    <w:lsdException w:name="Block Text" w:semiHidden="1" w:unhideWhenUsed="1"/>
+    <w:lsdException w:name="Hyperlink" w:semiHidden="1" w:unhideWhenUsed="1"/>
+    <w:lsdException w:name="FollowedHyperlink" w:semiHidden="1" w:unhideWhenUsed="1"/>
+    <w:lsdException w:name="Strong" w:uiPriority="22" w:qFormat="1"/>
+    <w:lsdException w:name="Emphasis" w:uiPriority="20" w:qFormat="1"/>
+    <w:lsdException w:name="Document Map" w:semiHidden="1" w:unhideWhenUsed="1"/>
+    <w:lsdException w:name="Plain Text" w:semiHidden="1" w:unhideWhenUsed="1"/>
+    <w:lsdException w:name="E-mail Signature" w:semiHidden="1" w:unhideWhenUsed="1"/>
+    <w:lsdException w:name="HTML Top of Form" w:semiHidden="1" w:unhideWhenUsed="1"/>
+    <w:lsdException w:name="HTML Bottom of Form" w:semiHidden="1" w:unhideWhenUsed="1"/>
+    <w:lsdException w:name="Normal (Web)" w:semiHidden="1" w:unhideWhenUsed="1"/>
+    <w:lsdException w:name="HTML Acronym" w:semiHidden="1" w:unhideWhenUsed="1"/>
+    <w:lsdException w:name="HTML Address" w:semiHidden="1" w:unhideWhenUsed="1"/>
+    <w:lsdException w:name="HTML Cite" w:semiHidden="1" w:unhideWhenUsed="1"/>
+    <w:lsdException w:name="HTML Code" w:semiHidden="1" w:unhideWhenUsed="1"/>
+    <w:lsdException w:name="HTML Definition" w:semiHidden="1" w:unhideWhenUsed="1"/>
+    <w:lsdException w:name="HTML Keyboard" w:semiHidden="1" w:unhideWhenUsed="1"/>
+    <w:lsdException w:name="HTML Preformatted" w:semiHidden="1" w:unhideWhenUsed="1"/>
+    <w:lsdException w:name="HTML Sample" w:semiHidden="1" w:unhideWhenUsed="1"/>
+    <w:lsdException w:name="HTML Typewriter" w:semiHidden="1" w:unhideWhenUsed="1"/>
+    <w:lsdException w:name="HTML Variable" w:semiHidden="1" w:unhideWhenUsed="1"/>
+    <w:lsdException w:name="Normal Table" w:semiHidden="1" w:unhideWhenUsed="1" w:qFormat="1"/>
+    <w:lsdException w:name="annotation subject" w:semiHidden="1" w:unhideWhenUsed="1"/>
+    <w:lsdException w:name="No List" w:semiHidden="1" w:unhideWhenUsed="1"/>
+    <w:lsdException w:name="Outline List 1" w:semiHidden="1" w:unhideWhenUsed="1"/>
+    <w:lsdException w:name="Outline List 2" w:semiHidden="1" w:unhideWhenUsed="1"/>
+    <w:lsdException w:name="Outline List 3" w:semiHidden="1" w:unhideWhenUsed="1"/>
+    <w:lsdException w:name="Table Simple 1" w:semiHidden="1" w:unhideWhenUsed="1"/>
+    <w:lsdException w:name="Table Simple 2" w:semiHidden="1" w:unhideWhenUsed="1"/>
+    <w:lsdException w:name="Table Simple 3" w:semiHidden="1" w:unhideWhenUsed="1"/>
+    <w:lsdException w:name="Table Classic 1" w:semiHidden="1" w:unhideWhenUsed="1"/>
+    <w:lsdException w:name="Table Classic 2" w:semiHidden="1" w:unhideWhenUsed="1"/>
+    <w:lsdException w:name="Table Classic 3" w:semiHidden="1" w:unhideWhenUsed="1"/>
+    <w:lsdException w:name="Table Classic 4" w:semiHidden="1" w:unhideWhenUsed="1"/>
+    <w:lsdException w:name="Table Colorful 1" w:semiHidden="1" w:unhideWhenUsed="1"/>
+    <w:lsdException w:name="Table Colorful 2" w:semiHidden="1" w:unhideWhenUsed="1"/>
+    <w:lsdException w:name="Table Colorful 3" w:semiHidden="1" w:unhideWhenUsed="1"/>
+    <w:lsdException w:name="Table Columns 1" w:semiHidden="1" w:unhideWhenUsed="1"/>
+    <w:lsdException w:name="Table Columns 2" w:semiHidden="1" w:unhideWhenUsed="1"/>
+    <w:lsdException w:name="Table Columns 3" w:semiHidden="1" w:unhideWhenUsed="1"/>
+    <w:lsdException w:name="Table Columns 4" w:semiHidden="1" w:unhideWhenUsed="1"/>
+    <w:lsdException w:name="Table Columns 5" w:semiHidden="1" w:unhideWhenUsed="1"/>
+    <w:lsdException w:name="Table Grid 1" w:semiHidden="1" w:unhideWhenUsed="1"/>
+    <w:lsdException w:name="Table Grid 2" w:semiHidden="1" w:unhideWhenUsed="1"/>
+    <w:lsdException w:name="Table Grid 3" w:semiHidden="1" w:unhideWhenUsed="1"/>
+    <w:lsdException w:name="Table Grid 4" w:semiHidden="1" w:unhideWhenUsed="1"/>
+    <w:lsdException w:name="Table Grid 5" w:semiHidden="1" w:unhideWhenUsed="1"/>
+    <w:lsdException w:name="Table Grid 6" w:semiHidden="1" w:unhideWhenUsed="1"/>
+    <w:lsdException w:name="Table Grid 7" w:semiHidden="1" w:unhideWhenUsed="1"/>
+    <w:lsdException w:name="Table Grid 8" w:semiHidden="1" w:unhideWhenUsed="1"/>
+    <w:lsdException w:name="Table List 1" w:semiHidden="1" w:unhideWhenUsed="1"/>
+    <w:lsdException w:name="Table List 2" w:semiHidden="1" w:unhideWhenUsed="1"/>
+    <w:lsdException w:name="Table List 3" w:semiHidden="1" w:unhideWhenUsed="1"/>
+    <w:lsdException w:name="Table List 4" w:semiHidden="1" w:unhideWhenUsed="1"/>
+    <w:lsdException w:name="Table List 5" w:semiHidden="1" w:unhideWhenUsed="1"/>
+    <w:lsdException w:name="Table List 6" w:semiHidden="1" w:unhideWhenUsed="1"/>
+    <w:lsdException w:name="Table List 7" w:semiHidden="1" w:unhideWhenUsed="1"/>
+    <w:lsdException w:name="Table List 8" w:semiHidden="1" w:unhideWhenUsed="1"/>
+    <w:lsdException w:name="Table 3D effects 1" w:semiHidden="1" w:unhideWhenUsed="1"/>
+    <w:lsdException w:name="Table 3D effects 2" w:semiHidden="1" w:unhideWhenUsed="1"/>
+    <w:lsdException w:name="Table 3D effects 3" w:semiHidden="1" w:unhideWhenUsed="1"/>
+    <w:lsdException w:name="Table Contemporary" w:semiHidden="1" w:unhideWhenUsed="1"/>
+    <w:lsdException w:name="Table Elegant" w:semiHidden="1" w:unhideWhenUsed="1"/>
+    <w:lsdException w:name="Table Professional" w:semiHidden="1" w:unhideWhenUsed="1"/>
+    <w:lsdException w:name="Table Subtle 1" w:semiHidden="1" w:unhideWhenUsed="1"/>
+    <w:lsdException w:name="Table Subtle 2" w:semiHidden="1" w:unhideWhenUsed="1"/>
+    <w:lsdException w:name="Table Web 1" w:semiHidden="1" w:unhideWhenUsed="1"/>
+    <w:lsdException w:name="Table Web 2" w:semiHidden="1" w:unhideWhenUsed="1"/>
+    <w:lsdException w:name="Table Web 3" w:semiHidden="1" w:unhideWhenUsed="1"/>
+    <w:lsdException w:name="Balloon Text" w:semiHidden="1" w:unhideWhenUsed="1"/>
+    <w:lsdException w:name="Table Grid" w:semiHidden="1" w:uiPriority="59" w:unhideWhenUsed="1"/>
+    <w:lsdException w:name="Table Theme" w:semiHidden="1" w:unhideWhenUsed="1"/>
+    <w:lsdException w:name="Placeholder Text" w:semiHidden="1"/>
+    <w:lsdException w:name="Light Shading" w:uiPriority="60"/>
+    <w:lsdException w:name="Light List" w:uiPriority="61"/>
+    <w:lsdException w:name="Light Grid" w:uiPriority="62"/>
+    <w:lsdException w:name="Medium Shading 1" w:uiPriority="63"/>
+    <w:lsdException w:name="Medium Shading 2" w:uiPriority="64"/>
+    <w:lsdException w:name="Medium List 1" w:uiPriority="65"/>
+    <w:lsdException w:name="Medium List 2" w:uiPriority="66"/>
+    <w:lsdException w:name="Medium Grid 1" w:uiPriority="67"/>
+    <w:lsdException w:name="Medium Grid 2" w:uiPriority="68"/>
+    <w:lsdException w:name="Medium Grid 3" w:uiPriority="69"/>
+    <w:lsdException w:name="Dark List" w:uiPriority="70"/>
+    <w:lsdException w:name="Colorful Shading" w:uiPriority="71"/>
+    <w:lsdException w:name="Colorful List" w:uiPriority="72"/>
+    <w:lsdException w:name="Colorful Grid" w:uiPriority="73"/>
+    <w:lsdException w:name="Light Shading Accent 1" w:uiPriority="60"/>
+    <w:lsdException w:name="Light List Accent 1" w:uiPriority="61"/>
+    <w:lsdException w:name="Light Grid Accent 1" w:uiPriority="62"/>
+    <w:lsdException w:name="Medium Shading 1 Accent 1" w:uiPriority="63"/>
+    <w:lsdException w:name="Medium Shading 2 Accent 1" w:uiPriority="64"/>
+    <w:lsdException w:name="Medium List 1 Accent 1" w:uiPriority="65"/>
+    <w:lsdException w:name="Revision" w:semiHidden="1"/>
+    <w:lsdException w:name="List Paragraph" w:uiPriority="34" w:qFormat="1"/>
+    <w:lsdException w:name="Medium List 2 Accent 1" w:uiPriority="66"/>
+    <w:lsdException w:name="Medium Grid 1 Accent 1" w:uiPriority="67"/>
+    <w:lsdException w:name="Medium Grid 2 Accent 1" w:uiPriority="68"/>
+    <w:lsdException w:name="Medium Grid 3 Accent 1" w:uiPriority="69"/>
+    <w:lsdException w:name="Dark List Accent 1" w:uiPriority="70"/>
+    <w:lsdException w:name="Colorful Shading Accent 1" w:uiPriority="71"/>
+    <w:lsdException w:name="Colorful List Accent 1" w:uiPriority="72"/>
+    <w:lsdException w:name="Colorful Grid Accent 1" w:uiPriority="73"/>
+    <w:lsdException w:name="Light Shading Accent 2" w:uiPriority="60"/>
+    <w:lsdException w:name="Light List Accent 2" w:uiPriority="61"/>
+    <w:lsdException w:name="Light Grid Accent 2" w:uiPriority="62"/>
+    <w:lsdException w:name="Medium Shading 1 Accent 2" w:uiPriority="63"/>
+    <w:lsdException w:name="Medium Shading 2 Accent 2" w:uiPriority="64"/>
+    <w:lsdException w:name="Medium List 1 Accent 2" w:uiPriority="65"/>
+    <w:lsdException w:name="Medium List 2 Accent 2" w:uiPriority="66"/>
+    <w:lsdException w:name="Medium Grid 1 Accent 2" w:uiPriority="67"/>
+    <w:lsdException w:name="Medium Grid 2 Accent 2" w:uiPriority="68"/>
+    <w:lsdException w:name="Medium Grid 3 Accent 2" w:uiPriority="69"/>
+    <w:lsdException w:name="Dark List Accent 2" w:uiPriority="70"/>
+    <w:lsdException w:name="Colorful Shading Accent 2" w:uiPriority="71"/>
+    <w:lsdException w:name="Colorful List Accent 2" w:uiPriority="72"/>
+    <w:lsdException w:name="Colorful Grid Accent 2" w:uiPriority="73"/>
+    <w:lsdException w:name="Light Shading Accent 3" w:uiPriority="60"/>
+    <w:lsdException w:name="Light List Accent 3" w:uiPriority="61"/>
+    <w:lsdException w:name="Light Grid Accent 3" w:uiPriority="62"/>
+    <w:lsdException w:name="Medium Shading 1 Accent 3" w:uiPriority="63"/>
+    <w:lsdException w:name="Medium Shading 2 Accent 3" w:uiPriority="64"/>
+    <w:lsdException w:name="Medium List 1 Accent 3" w:uiPriority="65"/>
+    <w:lsdException w:name="Medium List 2 Accent 3" w:uiPriority="66"/>
+    <w:lsdException w:name="Medium Grid 1 Accent 3" w:uiPriority="67"/>
+    <w:lsdException w:name="Medium Grid 2 Accent 3" w:uiPriority="68"/>
+    <w:lsdException w:name="Medium Grid 3 Accent 3" w:uiPriority="69"/>
+    <w:lsdException w:name="Dark List Accent 3" w:uiPriority="70"/>
+    <w:lsdException w:name="Colorful Shading Accent 3" w:uiPriority="71"/>
+    <w:lsdException w:name="Colorful List Accent 3" w:uiPriority="72"/>
+    <w:lsdException w:name="Colorful Grid Accent 3" w:uiPriority="73"/>
+    <w:lsdException w:name="Light Shading Accent 4" w:uiPriority="60"/>
+    <w:lsdException w:name="Light List Accent 4" w:uiPriority="61"/>
+    <w:lsdException w:name="Light Grid Accent 4" w:uiPriority="62"/>
+    <w:lsdException w:name="Medium Shading 1 Accent 4" w:uiPriority="63"/>
+    <w:lsdException w:name="Medium Shading 2 Accent 4" w:uiPriority="64"/>
+    <w:lsdException w:name="Medium List 1 Accent 4" w:uiPriority="65"/>
+    <w:lsdException w:name="Medium List 2 Accent 4" w:uiPriority="66"/>
+    <w:lsdException w:name="Medium Grid 1 Accent 4" w:uiPriority="67"/>
+    <w:lsdException w:name="Medium Grid 2 Accent 4" w:uiPriority="68"/>
+    <w:lsdException w:name="Medium Grid 3 Accent 4" w:uiPriority="69"/>
+    <w:lsdException w:name="Dark List Accent 4" w:uiPriority="70"/>
+    <w:lsdException w:name="Colorful Shading Accent 4" w:uiPriority="71"/>
+    <w:lsdException w:name="Colorful List Accent 4" w:uiPriority="72"/>
+    <w:lsdException w:name="Colorful Grid Accent 4" w:uiPriority="73"/>
+    <w:lsdException w:name="Light Shading Accent 5" w:uiPriority="60"/>
+    <w:lsdException w:name="Light List Accent 5" w:uiPriority="61"/>
+    <w:lsdException w:name="Light Grid Accent 5" w:uiPriority="62"/>
+    <w:lsdException w:name="Medium Shading 1 Accent 5" w:uiPriority="63"/>
+    <w:lsdException w:name="Medium Shading 2 Accent 5" w:uiPriority="64"/>
+    <w:lsdException w:name="Medium List 1 Accent 5" w:uiPriority="65"/>
+    <w:lsdException w:name="Medium List 2 Accent 5" w:uiPriority="66"/>
+    <w:lsdException w:name="Medium Grid 1 Accent 5" w:uiPriority="67"/>
+    <w:lsdException w:name="Medium Grid 2 Accent 5" w:uiPriority="68"/>
+    <w:lsdException w:name="Medium Grid 3 Accent 5" w:uiPriority="69"/>
+    <w:lsdException w:name="Dark List Accent 5" w:uiPriority="70"/>
+    <w:lsdException w:name="Colorful Shading Accent 5" w:uiPriority="71"/>
+    <w:lsdException w:name="Colorful List Accent 5" w:uiPriority="72"/>
+    <w:lsdException w:name="Colorful Grid Accent 5" w:uiPriority="73"/>
+    <w:lsdException w:name="Light Shading Accent 6" w:uiPriority="60"/>
+    <w:lsdException w:name="Light List Accent 6" w:uiPriority="61"/>
+    <w:lsdException w:name="Light Grid Accent 6" w:uiPriority="62"/>
+    <w:lsdException w:name="Medium Shading 1 Accent 6" w:uiPriority="63"/>
+    <w:lsdException w:name="Medium Shading 2 Accent 6" w:uiPriority="64"/>
+    <w:lsdException w:name="Medium List 1 Accent 6" w:uiPriority="65"/>
+    <w:lsdException w:name="Medium List 2 Accent 6" w:uiPriority="66"/>
+    <w:lsdException w:name="Medium Grid 1 Accent 6" w:uiPriority="67"/>
+    <w:lsdException w:name="Medium Grid 2 Accent 6" w:uiPriority="68"/>
+    <w:lsdException w:name="Medium Grid 3 Accent 6" w:uiPriority="69"/>
+    <w:lsdException w:name="Dark List Accent 6" w:uiPriority="70"/>
+    <w:lsdException w:name="Colorful Shading Accent 6" w:uiPriority="71"/>
+    <w:lsdException w:name="Colorful List Accent 6" w:uiPriority="72"/>
+    <w:lsdException w:name="Colorful Grid Accent 6" w:uiPriority="73"/>
+    <w:lsdException w:name="Subtle Emphasis" w:uiPriority="19" w:qFormat="1"/>
+    <w:lsdException w:name="Intense Emphasis" w:uiPriority="21" w:qFormat="1"/>
+    <w:lsdException w:name="Subtle Reference" w:uiPriority="31" w:qFormat="1"/>
+    <w:lsdException w:name="Intense Reference" w:uiPriority="32" w:qFormat="1"/>
+    <w:lsdException w:name="Book Title" w:uiPriority="33" w:qFormat="1"/>
+    <w:lsdException w:name="Bibliography" w:semiHidden="1" w:uiPriority="37" w:unhideWhenUsed="1"/>
+    <w:lsdException w:name="TOC Heading" w:semiHidden="1" w:uiPriority="39" w:unhideWhenUsed="1" w:qFormat="1"/>
+    <w:lsdException w:name="Plain Table 1" w:uiPriority="41"/>
+    <w:lsdException w:name="Plain Table 2" w:uiPriority="42"/>
+    <w:lsdException w:name="Plain Table 3" w:uiPriority="43"/>
+    <w:lsdException w:name="Plain Table 4" w:uiPriority="44"/>
+    <w:lsdException w:name="Plain Table 5" w:uiPriority="45"/>
+    <w:lsdException w:name="Grid Table Light" w:uiPriority="40"/>
+    <w:lsdException w:name="Grid Table 1 Light" w:uiPriority="46"/>
+    <w:lsdException w:name="Grid Table 2" w:uiPriority="47"/>
+    <w:lsdException w:name="Grid Table 3" w:uiPriority="48"/>
+    <w:lsdException w:name="Grid Table 4" w:uiPriority="49"/>
+    <w:lsdException w:name="Grid Table 5 Dark" w:uiPriority="50"/>
+    <w:lsdException w:name="Grid Table 6 Colorful" w:uiPriority="51"/>
+    <w:lsdException w:name="Grid Table 7 Colorful" w:uiPriority="52"/>
+    <w:lsdException w:name="Grid Table 1 Light Accent 1" w:uiPriority="46"/>
+    <w:lsdException w:name="Grid Table 2 Accent 1" w:uiPriority="47"/>
+    <w:lsdException w:name="Grid Table 3 Accent 1" w:uiPriority="48"/>
+    <w:lsdException w:name="Grid Table 4 Accent 1" w:uiPriority="49"/>
+    <w:lsdException w:name="Grid Table 5 Dark Accent 1" w:uiPriority="50"/>
+    <w:lsdException w:name="Grid Table 6 Colorful Accent 1" w:uiPriority="51"/>
+    <w:lsdException w:name="Grid Table 7 Colorful Accent 1" w:uiPriority="52"/>
+    <w:lsdException w:name="Grid Table 1 Light Accent 2" w:uiPriority="46"/>
+    <w:lsdException w:name="Grid Table 2 Accent 2" w:uiPriority="47"/>
+    <w:lsdException w:name="Grid Table 3 Accent 2" w:uiPriority="48"/>
+    <w:lsdException w:name="Grid Table 4 Accent 2" w:uiPriority="49"/>
+    <w:lsdException w:name="Grid Table 5 Dark Accent 2" w:uiPriority="50"/>
+    <w:lsdException w:name="Grid Table 6 Colorful Accent 2" w:uiPriority="51"/>
+    <w:lsdException w:name="Grid Table 7 Colorful Accent 2" w:uiPriority="52"/>
+    <w:lsdException w:name="Grid Table 1 Light Accent 3" w:uiPriority="46"/>
+    <w:lsdException w:name="Grid Table 2 Accent 3" w:uiPriority="47"/>
+    <w:lsdException w:name="Grid Table 3 Accent 3" w:uiPriority="48"/>
+    <w:lsdException w:name="Grid Table 4 Accent 3" w:uiPriority="49"/>
+    <w:lsdException w:name="Grid Table 5 Dark Accent 3" w:uiPriority="50"/>
+    <w:lsdException w:name="Grid Table 6 Colorful Accent 3" w:uiPriority="51"/>
+    <w:lsdException w:name="Grid Table 7 Colorful Accent 3" w:uiPriority="52"/>
+    <w:lsdException w:name="Grid Table 1 Light Accent 4" w:uiPriority="46"/>
+    <w:lsdException w:name="Grid Table 2 Accent 4" w:uiPriority="47"/>
+    <w:lsdException w:name="Grid Table 3 Accent 4" w:uiPriority="48"/>
+    <w:lsdException w:name="Grid Table 4 Accent 4" w:uiPriority="49"/>
+    <w:lsdException w:name="Grid Table 5 Dark Accent 4" w:uiPriority="50"/>
+    <w:lsdException w:name="Grid Table 6 Colorful Accent 4" w:uiPriority="51"/>
+    <w:lsdException w:name="Grid Table 7 Colorful Accent 4" w:uiPriority="52"/>
+    <w:lsdException w:name="Grid Table 1 Light Accent 5" w:uiPriority="46"/>
+    <w:lsdException w:name="Grid Table 2 Accent 5" w:uiPriority="47"/>
+    <w:lsdException w:name="Grid Table 3 Accent 5" w:uiPriority="48"/>
+    <w:lsdException w:name="Grid Table 4 Accent 5" w:uiPriority="49"/>
+    <w:lsdException w:name="Grid Table 5 Dark Accent 5" w:uiPriority="50"/>
+    <w:lsdException w:name="Grid Table 6 Colorful Accent 5" w:uiPriority="51"/>
+    <w:lsdException w:name="Grid Table 7 Colorful Accent 5" w:uiPriority="52"/>
+    <w:lsdException w:name="Grid Table 1 Light Accent 6" w:uiPriority="46"/>
+    <w:lsdException w:name="Grid Table 2 Accent 6" w:uiPriority="47"/>
+    <w:lsdException w:name="Grid Table 3 Accent 6" w:uiPriority="48"/>
+    <w:lsdException w:name="Grid Table 4 Accent 6" w:uiPriority="49"/>
+    <w:lsdException w:name="Grid Table 5 Dark Accent 6" w:uiPriority="50"/>
+    <w:lsdException w:name="Grid Table 6 Colorful Accent 6" w:uiPriority="51"/>
+    <w:lsdException w:name="Grid Table 7 Colorful Accent 6" w:uiPriority="52"/>
+    <w:lsdException w:name="List Table 1 Light" w:uiPriority="46"/>
+    <w:lsdException w:name="List Table 2" w:uiPriority="47"/>
+    <w:lsdException w:name="List Table 3" w:uiPriority="48"/>
+    <w:lsdException w:name="List Table 4" w:uiPriority="49"/>
+    <w:lsdException w:name="List Table 5 Dark" w:uiPriority="50"/>
+    <w:lsdException w:name="List Table 6 Colorful" w:uiPriority="51"/>
+    <w:lsdException w:name="List Table 7 Colorful" w:uiPriority="52"/>
+    <w:lsdException w:name="List Table 1 Light Accent 1" w:uiPriority="46"/>
+    <w:lsdException w:name="List Table 2 Accent 1" w:uiPriority="47"/>
+    <w:lsdException w:name="List Table 3 Accent 1" w:uiPriority="48"/>
+    <w:lsdException w:name="List Table 4 Accent 1" w:uiPriority="49"/>
+    <w:lsdException w:name="List Table 5 Dark Accent 1" w:uiPriority="50"/>
+    <w:lsdException w:name="List Table 6 Colorful Accent 1" w:uiPriority="51"/>
+    <w:lsdException w:name="List Table 7 Colorful Accent 1" w:uiPriority="52"/>
+    <w:lsdException w:name="List Table 1 Light Accent 2" w:uiPriority="46"/>
+    <w:lsdException w:name="List Table 2 Accent 2" w:uiPriority="47"/>
+    <w:lsdException w:name="List Table 3 Accent 2" w:uiPriority="48"/>
+    <w:lsdException w:name="List Table 4 Accent 2" w:uiPriority="49"/>
+    <w:lsdException w:name="List Table 5 Dark Accent 2" w:uiPriority="50"/>
+    <w:lsdException w:name="List Table 6 Colorful Accent 2" w:uiPriority="51"/>
+    <w:lsdException w:name="List Table 7 Colorful Accent 2" w:uiPriority="52"/>
+    <w:lsdException w:name="List Table 1 Light Accent 3" w:uiPriority="46"/>
+    <w:lsdException w:name="List Table 2 Accent 3" w:uiPriority="47"/>
+    <w:lsdException w:name="List Table 3 Accent 3" w:uiPriority="48"/>
+    <w:lsdException w:name="List Table 4 Accent 3" w:uiPriority="49"/>
+    <w:lsdException w:name="List Table 5 Dark Accent 3" w:uiPriority="50"/>
+    <w:lsdException w:name="List Table 6 Colorful Accent 3" w:uiPriority="51"/>
+    <w:lsdException w:name="List Table 7 Colorful Accent 3" w:uiPriority="52"/>
+    <w:lsdException w:name="List Table 1 Light Accent 4" w:uiPriority="46"/>
+    <w:lsdException w:name="List Table 2 Accent 4" w:uiPriority="47"/>
+    <w:lsdException w:name="List Table 3 Accent 4" w:uiPriority="48"/>
+    <w:lsdException w:name="List Table 4 Accent 4" w:uiPriority="49"/>
+    <w:lsdException w:name="List Table 5 Dark Accent 4" w:uiPriority="50"/>
+    <w:lsdException w:name="List Table 6 Colorful Accent 4" w:uiPriority="51"/>
+    <w:lsdException w:name="List Table 7 Colorful Accent 4" w:uiPriority="52"/>
+    <w:lsdException w:name="List Table 1 Light Accent 5" w:uiPriority="46"/>
+    <w:lsdException w:name="List Table 2 Accent 5" w:uiPriority="47"/>
+    <w:lsdException w:name="List Table 3 Accent 5" w:uiPriority="48"/>
+    <w:lsdException w:name="List Table 4 Accent 5" w:uiPriority="49"/>
+    <w:lsdException w:name="List Table 5 Dark Accent 5" w:uiPriority="50"/>
+    <w:lsdException w:name="List Table 6 Colorful Accent 5" w:uiPriority="51"/>
+    <w:lsdException w:name="List Table 7 Colorful Accent 5" w:uiPriority="52"/>
+    <w:lsdException w:name="List Table 1 Light Accent 6" w:uiPriority="46"/>
+    <w:lsdException w:name="List Table 2 Accent 6" w:uiPriority="47"/>
+    <w:lsdException w:name="List Table 3 Accent 6" w:uiPriority="48"/>
+    <w:lsdException w:name="List Table 4 Accent 6" w:uiPriority="49"/>
+    <w:lsdException w:name="List Table 5 Dark Accent 6" w:uiPriority="50"/>
+    <w:lsdException w:name="List Table 6 Colorful Accent 6" w:uiPriority="51"/>
+    <w:lsdException w:name="List Table 7 Colorful Accent 6" w:uiPriority="52"/>
   </w:latentStyles>
-  <w:style w:type="paragraph" w:default="1" w:styleId="1">
+  <w:style w:type="paragraph" w:default="1" w:styleId="a">
     <w:name w:val="Normal"/>
     <w:qFormat/>
-    <w:uiPriority w:val="0"/>
     <w:pPr>
       <w:adjustRightInd w:val="0"/>
       <w:snapToGrid w:val="0"/>
-      <w:spacing w:after="200" w:line="240" w:lineRule="auto"/>
+      <w:spacing w:after="200"/>
     </w:pPr>
     <w:rPr>
-      <w:rFonts w:ascii="Tahoma" w:hAnsi="Tahoma" w:eastAsia="微软雅黑" w:cstheme="minorBidi"/>
+      <w:rFonts w:ascii="Tahoma" w:hAnsi="Tahoma"/>
       <w:sz w:val="22"/>
       <w:szCs w:val="22"/>
-      <w:lang w:val="en-US" w:eastAsia="zh-CN" w:bidi="ar-SA"/>
     </w:rPr>
   </w:style>
-  <w:style w:type="character" w:default="1" w:styleId="3">
+  <w:style w:type="character" w:default="1" w:styleId="a0">
     <w:name w:val="Default Paragraph Font"/>
+    <w:uiPriority w:val="1"/>
     <w:semiHidden/>
     <w:unhideWhenUsed/>
-    <w:uiPriority w:val="1"/>
   </w:style>
-  <w:style w:type="table" w:default="1" w:styleId="4">
+  <w:style w:type="table" w:default="1" w:styleId="a1">
     <w:name w:val="Normal Table"/>
+    <w:uiPriority w:val="99"/>
     <w:semiHidden/>
     <w:unhideWhenUsed/>
-    <w:qFormat/>
-    <w:uiPriority w:val="99"/>
     <w:tblPr>
-      <w:tblLayout w:type="fixed"/>
+      <w:tblInd w:w="0" w:type="dxa"/>
       <w:tblCellMar>
         <w:top w:w="0" w:type="dxa"/>
         <w:left w:w="108" w:type="dxa"/>
@@ -1189,13 +1759,19 @@
       </w:tblCellMar>
     </w:tblPr>
   </w:style>
-  <w:style w:type="paragraph" w:styleId="2">
-    <w:name w:val="Balloon Text"/>
-    <w:basedOn w:val="1"/>
-    <w:link w:val="6"/>
+  <w:style w:type="numbering" w:default="1" w:styleId="a2">
+    <w:name w:val="No List"/>
+    <w:uiPriority w:val="99"/>
     <w:semiHidden/>
     <w:unhideWhenUsed/>
+  </w:style>
+  <w:style w:type="paragraph" w:styleId="a3">
+    <w:name w:val="Balloon Text"/>
+    <w:basedOn w:val="a"/>
+    <w:link w:val="a4"/>
     <w:uiPriority w:val="99"/>
+    <w:semiHidden/>
+    <w:unhideWhenUsed/>
     <w:pPr>
       <w:spacing w:after="0"/>
     </w:pPr>
@@ -1204,21 +1780,21 @@
       <w:szCs w:val="18"/>
     </w:rPr>
   </w:style>
-  <w:style w:type="paragraph" w:styleId="5">
+  <w:style w:type="paragraph" w:styleId="a5">
     <w:name w:val="List Paragraph"/>
-    <w:basedOn w:val="1"/>
+    <w:basedOn w:val="a"/>
+    <w:uiPriority w:val="34"/>
     <w:qFormat/>
-    <w:uiPriority w:val="34"/>
     <w:pPr>
-      <w:ind w:firstLine="420" w:firstLineChars="200"/>
+      <w:ind w:firstLineChars="200" w:firstLine="420"/>
     </w:pPr>
   </w:style>
-  <w:style w:type="character" w:customStyle="1" w:styleId="6">
-    <w:name w:val="批注框文本 Char"/>
-    <w:basedOn w:val="3"/>
-    <w:link w:val="2"/>
+  <w:style w:type="character" w:customStyle="1" w:styleId="a4">
+    <w:name w:val="批注框文本 字符"/>
+    <w:basedOn w:val="a0"/>
+    <w:link w:val="a3"/>
+    <w:uiPriority w:val="99"/>
     <w:semiHidden/>
-    <w:uiPriority w:val="99"/>
     <w:rPr>
       <w:rFonts w:ascii="Tahoma" w:hAnsi="Tahoma"/>
       <w:sz w:val="18"/>
@@ -1507,6 +2083,7 @@
     </a:fmtScheme>
   </a:themeElements>
   <a:objectDefaults/>
+  <a:extraClrSchemeLst/>
 </a:theme>
 </file>
 
@@ -1531,7 +2108,9 @@
 </file>
 
 <file path=customXml/itemProps2.xml><?xml version="1.0" encoding="utf-8"?>
-<ds:datastoreItem xmlns:ds="http://schemas.openxmlformats.org/officeDocument/2006/customXml" ds:itemID="{B732DA7A-F98E-4533-B48F-244BB7D123AD}">
-  <ds:schemaRefs/>
+<ds:datastoreItem xmlns:ds="http://schemas.openxmlformats.org/officeDocument/2006/customXml" ds:itemID="{52BAFA06-3009-468C-B8E3-F50EBD8ACE57}">
+  <ds:schemaRefs>
+    <ds:schemaRef ds:uri="http://schemas.openxmlformats.org/officeDocument/2006/bibliography"/>
+  </ds:schemaRefs>
 </ds:datastoreItem>
 </file>
</xml_diff>